<commit_message>
working on chapter 5
</commit_message>
<xml_diff>
--- a/Draft/Chapter 05 - Jupyter Notebooks.docx
+++ b/Draft/Chapter 05 - Jupyter Notebooks.docx
@@ -91,10 +91,7 @@
         <w:t xml:space="preserve">Chapter </w:t>
       </w:r>
       <w:r>
-        <w:t>1</w:t>
-      </w:r>
-      <w:r>
-        <w:t>4</w:t>
+        <w:t>5</w:t>
       </w:r>
       <w:r>
         <w:t>:</w:t>
@@ -103,7 +100,7 @@
         <w:t xml:space="preserve"> </w:t>
       </w:r>
       <w:r>
-        <w:t>ArcGIS Enterprise and Online</w:t>
+        <w:t>Jupyter Notebooks</w:t>
       </w:r>
     </w:p>
     <w:p>
@@ -130,7 +127,15 @@
         <w:pStyle w:val="Listbulleted"/>
       </w:pPr>
       <w:r>
-        <w:t>Symbolize maps using qualitative attributes and labels.</w:t>
+        <w:t xml:space="preserve">Understand </w:t>
+      </w:r>
+      <w:proofErr w:type="spellStart"/>
+      <w:r>
+        <w:t>iPython</w:t>
+      </w:r>
+      <w:proofErr w:type="spellEnd"/>
+      <w:r>
+        <w:t xml:space="preserve"> development patterns</w:t>
       </w:r>
     </w:p>
     <w:p>
@@ -138,7 +143,7 @@
         <w:pStyle w:val="Listbulleted"/>
       </w:pPr>
       <w:r>
-        <w:t>Use definition queries to create a subset of map features.</w:t>
+        <w:t>Get an overview of Jupyter Notebooks</w:t>
       </w:r>
     </w:p>
     <w:p>
@@ -146,7 +151,7 @@
         <w:pStyle w:val="Listbulleted"/>
       </w:pPr>
       <w:r>
-        <w:t>Symbolize maps using quantitative attributes.</w:t>
+        <w:t>Review where Jupyter Notebooks exist in the ArcGIS ecosystem</w:t>
       </w:r>
     </w:p>
     <w:p>
@@ -154,7 +159,7 @@
         <w:pStyle w:val="Listbulleted"/>
       </w:pPr>
       <w:r>
-        <w:t>Symbolize maps using graduated and proportional point symbols.</w:t>
+        <w:t>Build a Notebook effectively showcasing the results of an analytical exercise</w:t>
       </w:r>
     </w:p>
     <w:p>
@@ -181,29 +186,111 @@
         <w:pStyle w:val="BodyText"/>
       </w:pPr>
       <w:r>
-        <w:t>In this chapter, you’ll learn how to design and symbolize thematic maps. A thematic map strives to solve or investigate a problem, such as analyzing access to urgent health</w:t>
-      </w:r>
-      <w:r>
-        <w:t>-</w:t>
-      </w:r>
-      <w:r>
-        <w:t>care facilities in a region. A thematic map consists of a subject layer or layers (the theme) placed in spatial context with other layers, such as streets and political boundaries. In this chapter, you will learn to use good cartographic (symbolization) principles as you build several vector-based thematic maps.</w:t>
-      </w:r>
-    </w:p>
-    <w:p>
-      <w:commentRangeStart w:id="2"/>
+        <w:t>Writing a Python script can be a daunting task if you’re not entirely sure of all the steps you’re going to want to do.  All the patterns we’ve discussed up to this point involve being very thoughtful about our process and our solution.  There are other development patterns out there, though, that will let us write and test our code one step at a time.</w:t>
+      </w:r>
+    </w:p>
+    <w:p>
+      <w:pPr>
+        <w:pStyle w:val="BodyText"/>
+      </w:pPr>
+      <w:r>
+        <w:t>In this chapter, we’ll look at some interactive Python development patterns and how we can use them with specific regard to spatial data and automation.  First, we’ll introduce some basic concepts with interactive terminals.  Then we’ll dive into Jupyter Notebooks as a development environment and documentation tool.  Finally, we’ll explore how Jupyter Notebooks fit into the ArcGIS ecosystem and write a polished notebook to showcase the results of our analysis.</w:t>
+      </w:r>
+    </w:p>
+    <w:p>
+      <w:pPr>
+        <w:pStyle w:val="Heading1"/>
+      </w:pPr>
+      <w:r>
+        <w:t>Interactive Terminals</w:t>
+      </w:r>
+    </w:p>
+    <w:p>
+      <w:pPr>
+        <w:pStyle w:val="BodyText"/>
+      </w:pPr>
+      <w:r>
+        <w:t>Depending on which development environment you work in, you may see some variation of the phrase “Interactive Terminal” or “Interactive Window” in your options.  Using an interactive terminal is a bit different than writing your script and running the whole thing.  An interactive terminal allows you to write and execute smaller blocks of code and interrogate the results.</w:t>
+      </w:r>
+    </w:p>
+    <w:p>
+      <w:pPr>
+        <w:pStyle w:val="BodyText"/>
+      </w:pPr>
+      <w:r>
+        <w:t xml:space="preserve">Many interactive development environments (IDEs) </w:t>
+      </w:r>
+      <w:proofErr w:type="spellStart"/>
+      <w:r>
+        <w:t>incoroporate</w:t>
+      </w:r>
+      <w:proofErr w:type="spellEnd"/>
+      <w:r>
+        <w:t xml:space="preserve"> an interactive </w:t>
+      </w:r>
+      <w:proofErr w:type="spellStart"/>
+      <w:r>
+        <w:t>iPython</w:t>
+      </w:r>
+      <w:proofErr w:type="spellEnd"/>
+      <w:r>
+        <w:t xml:space="preserve"> terminal.  </w:t>
+      </w:r>
+      <w:proofErr w:type="spellStart"/>
+      <w:r>
+        <w:t>iPython</w:t>
+      </w:r>
+      <w:proofErr w:type="spellEnd"/>
+      <w:r>
+        <w:t xml:space="preserve"> is an open-source interactive shell that allows the user to have a more back-and-forth writing experience.  In a practical sense, it allows you to run blocks of code and gives you back the results.  The blocks of code in this case are called “cells”.</w:t>
+      </w:r>
+    </w:p>
+    <w:p>
+      <w:pPr>
+        <w:pStyle w:val="BodyText"/>
+      </w:pPr>
+      <w:r>
+        <w:lastRenderedPageBreak/>
+        <w:t xml:space="preserve">Interactive </w:t>
+      </w:r>
+      <w:proofErr w:type="spellStart"/>
+      <w:r>
+        <w:t>iPython</w:t>
+      </w:r>
+      <w:proofErr w:type="spellEnd"/>
+      <w:r>
+        <w:t xml:space="preserve"> terminals were designed with data scientists in mind and have some handy tools that we’ll explore in our exercise.  One of the big features that comes with </w:t>
+      </w:r>
+      <w:proofErr w:type="spellStart"/>
+      <w:r>
+        <w:t>iPython</w:t>
+      </w:r>
+      <w:proofErr w:type="spellEnd"/>
+      <w:r>
+        <w:t xml:space="preserve"> is a concept called “magic”.  </w:t>
+      </w:r>
+      <w:proofErr w:type="spellStart"/>
+      <w:r>
+        <w:t>iPython</w:t>
+      </w:r>
+      <w:proofErr w:type="spellEnd"/>
+      <w:r>
+        <w:t xml:space="preserve"> has plenty of built-in magics that can apply to either a single line or an entire cell.  You can also write your own magic.</w:t>
+      </w:r>
+    </w:p>
+    <w:p>
+      <w:pPr>
+        <w:pStyle w:val="BodyText"/>
+      </w:pPr>
       <w:r>
         <w:rPr>
           <w:noProof/>
-          <w:sz w:val="20"/>
-          <w:szCs w:val="20"/>
-          <w:shd w:val="clear" w:color="auto" w:fill="FAF9F8"/>
         </w:rPr>
         <w:drawing>
-          <wp:inline distT="0" distB="0" distL="0" distR="0" wp14:anchorId="3AD99E35" wp14:editId="49973CC8">
-            <wp:extent cx="4313767" cy="2411062"/>
-            <wp:effectExtent l="0" t="0" r="0" b="8890"/>
-            <wp:docPr id="2" name="Picture 2" descr="Map&#10;&#10;Description automatically generated"/>
+          <wp:inline distT="0" distB="0" distL="0" distR="0" wp14:anchorId="0289DB7C" wp14:editId="62817369">
+            <wp:extent cx="5943600" cy="2778125"/>
+            <wp:effectExtent l="0" t="0" r="0" b="3175"/>
+            <wp:docPr id="7" name="Picture 7"/>
             <wp:cNvGraphicFramePr>
               <a:graphicFrameLocks xmlns:a="http://schemas.openxmlformats.org/drawingml/2006/main" noChangeAspect="1"/>
             </wp:cNvGraphicFramePr>
@@ -211,17 +298,11 @@
               <a:graphicData uri="http://schemas.openxmlformats.org/drawingml/2006/picture">
                 <pic:pic xmlns:pic="http://schemas.openxmlformats.org/drawingml/2006/picture">
                   <pic:nvPicPr>
-                    <pic:cNvPr id="2" name="Label2.png"/>
+                    <pic:cNvPr id="1" name=""/>
                     <pic:cNvPicPr/>
                   </pic:nvPicPr>
                   <pic:blipFill>
-                    <a:blip r:embed="rId14">
-                      <a:extLst>
-                        <a:ext uri="{28A0092B-C50C-407E-A947-70E740481C1C}">
-                          <a14:useLocalDpi xmlns:a14="http://schemas.microsoft.com/office/drawing/2010/main" val="0"/>
-                        </a:ext>
-                      </a:extLst>
-                    </a:blip>
+                    <a:blip r:embed="rId14"/>
                     <a:stretch>
                       <a:fillRect/>
                     </a:stretch>
@@ -229,7 +310,7 @@
                   <pic:spPr>
                     <a:xfrm>
                       <a:off x="0" y="0"/>
-                      <a:ext cx="4323289" cy="2416384"/>
+                      <a:ext cx="5943600" cy="2778125"/>
                     </a:xfrm>
                     <a:prstGeom prst="rect">
                       <a:avLst/>
@@ -241,32 +322,19 @@
           </wp:inline>
         </w:drawing>
       </w:r>
+    </w:p>
+    <w:p>
+      <w:pPr>
+        <w:pStyle w:val="Insertfigure"/>
+      </w:pPr>
+      <w:r>
+        <w:t>&lt;</w:t>
+      </w:r>
+      <w:commentRangeStart w:id="2"/>
+      <w:r>
+        <w:t>insert 05-01</w:t>
+      </w:r>
       <w:commentRangeEnd w:id="2"/>
-      <w:r>
-        <w:rPr>
-          <w:rStyle w:val="CommentReference"/>
-        </w:rPr>
-        <w:commentReference w:id="2"/>
-      </w:r>
-    </w:p>
-    <w:p>
-      <w:pPr>
-        <w:pStyle w:val="Insertfigure"/>
-      </w:pPr>
-      <w:r>
-        <w:t>&lt;</w:t>
-      </w:r>
-      <w:commentRangeStart w:id="3"/>
-      <w:r>
-        <w:t xml:space="preserve">insert </w:t>
-      </w:r>
-      <w:r>
-        <w:t>01</w:t>
-      </w:r>
-      <w:r>
-        <w:t>-01</w:t>
-      </w:r>
-      <w:commentRangeEnd w:id="3"/>
       <w:r>
         <w:rPr>
           <w:rStyle w:val="CommentReference"/>
@@ -274,7 +342,7 @@
           <w:iCs w:val="0"/>
           <w:color w:val="auto"/>
         </w:rPr>
-        <w:commentReference w:id="3"/>
+        <w:commentReference w:id="2"/>
       </w:r>
       <w:r>
         <w:t xml:space="preserve">&gt;  </w:t>
@@ -287,11 +355,11 @@
       <w:r>
         <w:t>&lt;</w:t>
       </w:r>
-      <w:commentRangeStart w:id="4"/>
+      <w:commentRangeStart w:id="3"/>
       <w:r>
         <w:t>alt</w:t>
       </w:r>
-      <w:commentRangeEnd w:id="4"/>
+      <w:commentRangeEnd w:id="3"/>
       <w:r>
         <w:rPr>
           <w:rStyle w:val="CommentReference"/>
@@ -299,46 +367,802 @@
           <w:iCs w:val="0"/>
           <w:color w:val="auto"/>
         </w:rPr>
-        <w:commentReference w:id="4"/>
-      </w:r>
-      <w:r>
-        <w:t xml:space="preserve">&gt;A thematic map showing land use in Namibia, using green for forest, orange for farmland, purple for state parks, and hatch red for private property.&lt;/alt&gt; </w:t>
+        <w:commentReference w:id="3"/>
+      </w:r>
+      <w:r>
+        <w:t xml:space="preserve">&gt;An example of an interactive window in Visual Studio Code.&lt;/alt&gt; </w:t>
       </w:r>
     </w:p>
     <w:p>
       <w:pPr>
         <w:pStyle w:val="Caption"/>
       </w:pPr>
-      <w:commentRangeStart w:id="5"/>
-      <w:r>
-        <w:t xml:space="preserve">Figure </w:t>
-      </w:r>
-      <w:r>
-        <w:t>1</w:t>
-      </w:r>
-      <w:r>
-        <w:t>-1</w:t>
-      </w:r>
-      <w:commentRangeEnd w:id="5"/>
+      <w:commentRangeStart w:id="4"/>
+      <w:r>
+        <w:t>Figure 5-1</w:t>
+      </w:r>
+      <w:commentRangeEnd w:id="4"/>
       <w:r>
         <w:rPr>
           <w:rStyle w:val="CommentReference"/>
           <w:rFonts w:asciiTheme="minorHAnsi" w:hAnsiTheme="minorHAnsi"/>
           <w:iCs w:val="0"/>
         </w:rPr>
-        <w:commentReference w:id="5"/>
-      </w:r>
-      <w:r>
-        <w:t xml:space="preserve">. Thematic map of Namibia with various land uses labeled. </w:t>
-      </w:r>
-    </w:p>
-    <w:p>
-      <w:pPr>
-        <w:pStyle w:val="Figurecredit"/>
+        <w:commentReference w:id="4"/>
+      </w:r>
+      <w:r>
+        <w:t xml:space="preserve">. Visual Studio Code’s interactive window executing code and displaying results. </w:t>
+      </w:r>
+    </w:p>
+    <w:p>
+      <w:pPr>
+        <w:pStyle w:val="Heading1"/>
+      </w:pPr>
+      <w:r>
+        <w:t>Jupyter Notebooks</w:t>
+      </w:r>
+    </w:p>
+    <w:p>
+      <w:pPr>
+        <w:pStyle w:val="BodyText"/>
+      </w:pPr>
+      <w:r>
+        <w:t xml:space="preserve">So now that we’ve got our heads wrapped around </w:t>
+      </w:r>
+      <w:proofErr w:type="spellStart"/>
+      <w:r>
+        <w:t>iPython</w:t>
+      </w:r>
+      <w:proofErr w:type="spellEnd"/>
+      <w:r>
+        <w:t xml:space="preserve">, there’s one more thing we need to cover in this chapter before we get our hands dirty and start writing some code.  We’re going to be using Jupyter Notebooks in our exercises.  </w:t>
+      </w:r>
+      <w:r>
+        <w:t xml:space="preserve">Jupyter </w:t>
+      </w:r>
+      <w:proofErr w:type="spellStart"/>
+      <w:r>
+        <w:t>Noteboks</w:t>
+      </w:r>
+      <w:proofErr w:type="spellEnd"/>
+      <w:r>
+        <w:t xml:space="preserve"> are special open-source development environment where a Python kernel is running behind the scenes and all the interaction takes place in a web browser.  Because all the interactivity is built into a web browser, Jupyter Notebooks can have lots of great interactive widgets and in-line documentation.  Jupyter Notebooks are excellent environments for early-stage script development or exploratory data analysis.</w:t>
+      </w:r>
+    </w:p>
+    <w:p>
+      <w:pPr>
+        <w:pStyle w:val="BodyText"/>
+      </w:pPr>
+      <w:r>
+        <w:t xml:space="preserve">Similarly to </w:t>
+      </w:r>
+      <w:proofErr w:type="spellStart"/>
+      <w:r>
+        <w:t>iPython</w:t>
+      </w:r>
+      <w:proofErr w:type="spellEnd"/>
+      <w:r>
+        <w:t xml:space="preserve"> interactive terminals, </w:t>
+      </w:r>
+      <w:proofErr w:type="spellStart"/>
+      <w:r>
+        <w:t>Jupyer</w:t>
+      </w:r>
+      <w:proofErr w:type="spellEnd"/>
+      <w:r>
+        <w:t xml:space="preserve"> Notebooks consist of series of cells.  Each cell consists of a user input and (depending on what you write) an output returned from the Python kernel.</w:t>
+      </w:r>
+    </w:p>
+    <w:p>
+      <w:pPr>
+        <w:pStyle w:val="Heading1"/>
       </w:pPr>
       <w:r>
         <w:lastRenderedPageBreak/>
-        <w:t>Courtesy of Namibia Park Service.</w:t>
+        <w:t xml:space="preserve">Tutorial </w:t>
+      </w:r>
+      <w:r>
+        <w:t>1</w:t>
+      </w:r>
+      <w:r>
+        <w:t xml:space="preserve">-1: </w:t>
+      </w:r>
+      <w:r>
+        <w:t>Open up a Jupyter Notebook</w:t>
+      </w:r>
+    </w:p>
+    <w:p>
+      <w:pPr>
+        <w:pStyle w:val="BodyText"/>
+      </w:pPr>
+      <w:r>
+        <w:t xml:space="preserve">Now we’re almost ready to get writing.  We’ll see later in the chapter that there are easier ways to open up a Jupyter Notebook, but it’s worth learning how to do it the hard way.  </w:t>
+      </w:r>
+      <w:r>
+        <w:t>We’ll learn a little bit about creating a Notebook from the command line.</w:t>
+      </w:r>
+    </w:p>
+    <w:p>
+      <w:pPr>
+        <w:pStyle w:val="Heading2"/>
+      </w:pPr>
+      <w:r>
+        <w:t>Start a Jupyter Notebook from the Command Prompt</w:t>
+      </w:r>
+    </w:p>
+    <w:p>
+      <w:pPr>
+        <w:pStyle w:val="BodyText"/>
+      </w:pPr>
+      <w:r>
+        <w:t xml:space="preserve">The Python Command Prompt is a tool that comes with ArcGIS Pro, but you could do this same thing with any command prompt that can access an Anaconda </w:t>
+      </w:r>
+      <w:r>
+        <w:t>e</w:t>
+      </w:r>
+      <w:r>
+        <w:t>nvironment that has Jupyter Notebooks installed.</w:t>
+      </w:r>
+    </w:p>
+    <w:p>
+      <w:pPr>
+        <w:pStyle w:val="Exercisestep"/>
+      </w:pPr>
+      <w:r>
+        <w:t>Open the “Python Command Prompt” from your Start Menu</w:t>
+      </w:r>
+    </w:p>
+    <w:p>
+      <w:pPr>
+        <w:pStyle w:val="BodyText"/>
+      </w:pPr>
+      <w:r>
+        <w:t>When you open the Python Command Prompt, you’ll see a command prompt with two components.  On the left, in parentheses, is your current Anaconda environment.  In the case of the screenshot below, the environment is ArcGIS Pro’s default environment “arcgispro-py3”.  To the right of the environment is a folder path.  This folder path is a location on your computer, probably the default location of the ArcGIS Pro environment.</w:t>
+      </w:r>
+    </w:p>
+    <w:p>
+      <w:pPr>
+        <w:pStyle w:val="BodyText"/>
+      </w:pPr>
+      <w:r>
+        <w:drawing>
+          <wp:inline distT="0" distB="0" distL="0" distR="0" wp14:anchorId="128ACA41" wp14:editId="40E4901A">
+            <wp:extent cx="5943600" cy="2110740"/>
+            <wp:effectExtent l="0" t="0" r="0" b="3810"/>
+            <wp:docPr id="2" name="Picture 2"/>
+            <wp:cNvGraphicFramePr>
+              <a:graphicFrameLocks xmlns:a="http://schemas.openxmlformats.org/drawingml/2006/main" noChangeAspect="1"/>
+            </wp:cNvGraphicFramePr>
+            <a:graphic xmlns:a="http://schemas.openxmlformats.org/drawingml/2006/main">
+              <a:graphicData uri="http://schemas.openxmlformats.org/drawingml/2006/picture">
+                <pic:pic xmlns:pic="http://schemas.openxmlformats.org/drawingml/2006/picture">
+                  <pic:nvPicPr>
+                    <pic:cNvPr id="1" name=""/>
+                    <pic:cNvPicPr/>
+                  </pic:nvPicPr>
+                  <pic:blipFill>
+                    <a:blip r:embed="rId15"/>
+                    <a:stretch>
+                      <a:fillRect/>
+                    </a:stretch>
+                  </pic:blipFill>
+                  <pic:spPr>
+                    <a:xfrm>
+                      <a:off x="0" y="0"/>
+                      <a:ext cx="5943600" cy="2110740"/>
+                    </a:xfrm>
+                    <a:prstGeom prst="rect">
+                      <a:avLst/>
+                    </a:prstGeom>
+                  </pic:spPr>
+                </pic:pic>
+              </a:graphicData>
+            </a:graphic>
+          </wp:inline>
+        </w:drawing>
+      </w:r>
+    </w:p>
+    <w:p>
+      <w:pPr>
+        <w:pStyle w:val="Insertfigure"/>
+      </w:pPr>
+      <w:r>
+        <w:t>&lt;insert 0</w:t>
+      </w:r>
+      <w:r>
+        <w:t>5</w:t>
+      </w:r>
+      <w:r>
+        <w:t xml:space="preserve">-02&gt; </w:t>
+      </w:r>
+    </w:p>
+    <w:p>
+      <w:pPr>
+        <w:pStyle w:val="Alttext"/>
+      </w:pPr>
+      <w:r>
+        <w:t>&lt;alt&gt;</w:t>
+      </w:r>
+      <w:r>
+        <w:t>The Python Command Prompt showing the environment and local path&lt;/</w:t>
+      </w:r>
+      <w:r>
+        <w:t>alt&gt;</w:t>
+      </w:r>
+    </w:p>
+    <w:p>
+      <w:pPr>
+        <w:pStyle w:val="Exercisestep"/>
+      </w:pPr>
+      <w:r>
+        <w:t>Change the directory of the command prompt</w:t>
+      </w:r>
+    </w:p>
+    <w:p>
+      <w:pPr>
+        <w:pStyle w:val="BodyText"/>
+      </w:pPr>
+      <w:r>
+        <w:t xml:space="preserve">This is something people often forget to do before they start Jupyter Notebooks.  It’s a good idea to change our directory here because the file navigation within the Jupyter Notebook interface is limited.  Let’s navigate to the path for Chapter 5 in the sample data you downloaded.  In my case, the path is </w:t>
+      </w:r>
+      <w:r>
+        <w:rPr>
+          <w:rStyle w:val="Italic"/>
+        </w:rPr>
+        <w:t>C:\Top20Python\Chapter05</w:t>
+      </w:r>
+      <w:r>
+        <w:t xml:space="preserve">.  We’ll use a handy command called “cd” which stands for “Change Directory”.   </w:t>
+      </w:r>
+      <w:r>
+        <w:t>Run the following code in the command prompt (using your folder path).</w:t>
+      </w:r>
+    </w:p>
+    <w:p>
+      <w:pPr>
+        <w:pStyle w:val="BodyText"/>
+        <w:rPr>
+          <w:rStyle w:val="Code"/>
+        </w:rPr>
+      </w:pPr>
+      <w:r>
+        <w:rPr>
+          <w:rStyle w:val="Code"/>
+        </w:rPr>
+        <w:lastRenderedPageBreak/>
+        <w:t xml:space="preserve">cd </w:t>
+      </w:r>
+      <w:r>
+        <w:rPr>
+          <w:rStyle w:val="Code"/>
+        </w:rPr>
+        <w:t>C:\Top20Python\Chapter05</w:t>
+      </w:r>
+    </w:p>
+    <w:p>
+      <w:pPr>
+        <w:pStyle w:val="BodyText"/>
+      </w:pPr>
+      <w:r>
+        <w:t>You should notice now that the directory or path of the command prompt has changed.  This is beneficial going forward because now we can open Jupyter Notebooks in this directory.</w:t>
+      </w:r>
+    </w:p>
+    <w:p>
+      <w:pPr>
+        <w:pStyle w:val="Exercisestep"/>
+      </w:pPr>
+      <w:r>
+        <w:t>Open Jupyter Notebooks</w:t>
+      </w:r>
+    </w:p>
+    <w:p>
+      <w:pPr>
+        <w:pStyle w:val="BodyText"/>
+      </w:pPr>
+      <w:r>
+        <w:t>This is going to be easy.  Once you’ve changed the directory of your prompt to the folder you want to open Jupyter Notebooks in, you can just use the following line of code to open Jupyter Notebooks.</w:t>
+      </w:r>
+    </w:p>
+    <w:p>
+      <w:pPr>
+        <w:pStyle w:val="BodyText"/>
+        <w:rPr>
+          <w:rStyle w:val="Code"/>
+        </w:rPr>
+      </w:pPr>
+      <w:proofErr w:type="spellStart"/>
+      <w:r>
+        <w:rPr>
+          <w:rStyle w:val="Code"/>
+        </w:rPr>
+        <w:t>jupyter</w:t>
+      </w:r>
+      <w:proofErr w:type="spellEnd"/>
+      <w:r>
+        <w:rPr>
+          <w:rStyle w:val="Code"/>
+        </w:rPr>
+        <w:t xml:space="preserve"> notebook</w:t>
+      </w:r>
+    </w:p>
+    <w:p>
+      <w:pPr>
+        <w:pStyle w:val="BodyText"/>
+      </w:pPr>
+      <w:r>
+        <w:drawing>
+          <wp:inline distT="0" distB="0" distL="0" distR="0" wp14:anchorId="079A746F" wp14:editId="3AFAE84B">
+            <wp:extent cx="5943600" cy="1861185"/>
+            <wp:effectExtent l="0" t="0" r="0" b="5715"/>
+            <wp:docPr id="8" name="Picture 8"/>
+            <wp:cNvGraphicFramePr>
+              <a:graphicFrameLocks xmlns:a="http://schemas.openxmlformats.org/drawingml/2006/main" noChangeAspect="1"/>
+            </wp:cNvGraphicFramePr>
+            <a:graphic xmlns:a="http://schemas.openxmlformats.org/drawingml/2006/main">
+              <a:graphicData uri="http://schemas.openxmlformats.org/drawingml/2006/picture">
+                <pic:pic xmlns:pic="http://schemas.openxmlformats.org/drawingml/2006/picture">
+                  <pic:nvPicPr>
+                    <pic:cNvPr id="1" name=""/>
+                    <pic:cNvPicPr/>
+                  </pic:nvPicPr>
+                  <pic:blipFill>
+                    <a:blip r:embed="rId16"/>
+                    <a:stretch>
+                      <a:fillRect/>
+                    </a:stretch>
+                  </pic:blipFill>
+                  <pic:spPr>
+                    <a:xfrm>
+                      <a:off x="0" y="0"/>
+                      <a:ext cx="5943600" cy="1861185"/>
+                    </a:xfrm>
+                    <a:prstGeom prst="rect">
+                      <a:avLst/>
+                    </a:prstGeom>
+                  </pic:spPr>
+                </pic:pic>
+              </a:graphicData>
+            </a:graphic>
+          </wp:inline>
+        </w:drawing>
+      </w:r>
+    </w:p>
+    <w:p>
+      <w:pPr>
+        <w:pStyle w:val="Insertfigure"/>
+      </w:pPr>
+      <w:r>
+        <w:t>&lt;insert 0</w:t>
+      </w:r>
+      <w:r>
+        <w:t>5</w:t>
+      </w:r>
+      <w:r>
+        <w:t>-03&gt;</w:t>
+      </w:r>
+    </w:p>
+    <w:p>
+      <w:pPr>
+        <w:pStyle w:val="Alttext"/>
+      </w:pPr>
+      <w:r>
+        <w:t>&lt;alt&gt;</w:t>
+      </w:r>
+      <w:r>
+        <w:t>Python Command Prompt showing the first three steps opening Jupyter Notebooks&lt;/</w:t>
+      </w:r>
+      <w:r>
+        <w:t xml:space="preserve">alt&gt;  </w:t>
+      </w:r>
+    </w:p>
+    <w:p>
+      <w:pPr>
+        <w:pStyle w:val="BodyText"/>
+      </w:pPr>
+      <w:r>
+        <w:t>After you run the last line of code, Jupyter Notebooks should start up and open a browser window.  If not, check the text that gets displayed in the command prompt.  Jupyter should display a URL that you can enter to access the Notebooks interface.</w:t>
+      </w:r>
+    </w:p>
+    <w:p>
+      <w:pPr>
+        <w:pStyle w:val="Exercisestep"/>
+      </w:pPr>
+      <w:r>
+        <w:t>Create a new Notebook</w:t>
+      </w:r>
+    </w:p>
+    <w:p>
+      <w:pPr>
+        <w:pStyle w:val="BodyText"/>
+        <w:rPr>
+          <w:rStyle w:val="Bold"/>
+          <w:b w:val="0"/>
+          <w:bCs w:val="0"/>
+        </w:rPr>
+      </w:pPr>
+      <w:r>
+        <w:t xml:space="preserve">In the web browser Jupyter Notebooks interface, find the drop down that says </w:t>
+      </w:r>
+      <w:r>
+        <w:rPr>
+          <w:rStyle w:val="Bold"/>
+        </w:rPr>
+        <w:t xml:space="preserve">New </w:t>
+      </w:r>
+      <w:r>
+        <w:rPr>
+          <w:rStyle w:val="Bold"/>
+          <w:b w:val="0"/>
+          <w:bCs w:val="0"/>
+        </w:rPr>
+        <w:t xml:space="preserve">then choose </w:t>
+      </w:r>
+      <w:r>
+        <w:rPr>
+          <w:rStyle w:val="Bold"/>
+        </w:rPr>
+        <w:t>Python 3 (</w:t>
+      </w:r>
+      <w:proofErr w:type="spellStart"/>
+      <w:r>
+        <w:rPr>
+          <w:rStyle w:val="Bold"/>
+        </w:rPr>
+        <w:t>ipykernel</w:t>
+      </w:r>
+      <w:proofErr w:type="spellEnd"/>
+      <w:r>
+        <w:rPr>
+          <w:rStyle w:val="Bold"/>
+        </w:rPr>
+        <w:t>)</w:t>
+      </w:r>
+      <w:r>
+        <w:rPr>
+          <w:rStyle w:val="Bold"/>
+          <w:b w:val="0"/>
+          <w:bCs w:val="0"/>
+        </w:rPr>
+        <w:t>.</w:t>
+      </w:r>
+    </w:p>
+    <w:p>
+      <w:pPr>
+        <w:pStyle w:val="BodyText"/>
+      </w:pPr>
+      <w:r>
+        <w:lastRenderedPageBreak/>
+        <w:drawing>
+          <wp:inline distT="0" distB="0" distL="0" distR="0" wp14:anchorId="6E66BF93" wp14:editId="76B39A04">
+            <wp:extent cx="5943600" cy="2959100"/>
+            <wp:effectExtent l="0" t="0" r="0" b="0"/>
+            <wp:docPr id="9" name="Picture 9"/>
+            <wp:cNvGraphicFramePr>
+              <a:graphicFrameLocks xmlns:a="http://schemas.openxmlformats.org/drawingml/2006/main" noChangeAspect="1"/>
+            </wp:cNvGraphicFramePr>
+            <a:graphic xmlns:a="http://schemas.openxmlformats.org/drawingml/2006/main">
+              <a:graphicData uri="http://schemas.openxmlformats.org/drawingml/2006/picture">
+                <pic:pic xmlns:pic="http://schemas.openxmlformats.org/drawingml/2006/picture">
+                  <pic:nvPicPr>
+                    <pic:cNvPr id="1" name=""/>
+                    <pic:cNvPicPr/>
+                  </pic:nvPicPr>
+                  <pic:blipFill>
+                    <a:blip r:embed="rId17"/>
+                    <a:stretch>
+                      <a:fillRect/>
+                    </a:stretch>
+                  </pic:blipFill>
+                  <pic:spPr>
+                    <a:xfrm>
+                      <a:off x="0" y="0"/>
+                      <a:ext cx="5943600" cy="2959100"/>
+                    </a:xfrm>
+                    <a:prstGeom prst="rect">
+                      <a:avLst/>
+                    </a:prstGeom>
+                  </pic:spPr>
+                </pic:pic>
+              </a:graphicData>
+            </a:graphic>
+          </wp:inline>
+        </w:drawing>
+      </w:r>
+    </w:p>
+    <w:p>
+      <w:pPr>
+        <w:pStyle w:val="Insertfigure"/>
+      </w:pPr>
+      <w:r>
+        <w:t>&lt;insert 0</w:t>
+      </w:r>
+      <w:r>
+        <w:t>5</w:t>
+      </w:r>
+      <w:r>
+        <w:t>-0</w:t>
+      </w:r>
+      <w:r>
+        <w:t>4</w:t>
+      </w:r>
+      <w:r>
+        <w:t>&gt;</w:t>
+      </w:r>
+    </w:p>
+    <w:p>
+      <w:pPr>
+        <w:pStyle w:val="Alttext"/>
+      </w:pPr>
+      <w:r>
+        <w:t>&lt;alt&gt;</w:t>
+      </w:r>
+      <w:r>
+        <w:t>Jupyter Notebooks interface highlighting the new notebook dialogue.&lt;/</w:t>
+      </w:r>
+      <w:r>
+        <w:t xml:space="preserve">alt&gt;  </w:t>
+      </w:r>
+    </w:p>
+    <w:p>
+      <w:pPr>
+        <w:pStyle w:val="BodyText"/>
+      </w:pPr>
+      <w:r>
+        <w:t xml:space="preserve">A new tab will open in your browser that has a Jupyter Notebook. </w:t>
+      </w:r>
+    </w:p>
+    <w:p>
+      <w:pPr>
+        <w:pStyle w:val="Heading3"/>
+      </w:pPr>
+      <w:r>
+        <w:t>Explore some properties of Notebooks</w:t>
+      </w:r>
+    </w:p>
+    <w:p>
+      <w:pPr>
+        <w:pStyle w:val="BodyText"/>
+      </w:pPr>
+      <w:r>
+        <w:t xml:space="preserve">Before we get into some more in-depth code, let’s explore some of the special properties of Notebooks.  These little things can be </w:t>
+      </w:r>
+      <w:r>
+        <w:t>helpful</w:t>
+      </w:r>
+      <w:r>
+        <w:t xml:space="preserve"> in your future development.</w:t>
+      </w:r>
+    </w:p>
+    <w:p>
+      <w:pPr>
+        <w:pStyle w:val="Exercisestep"/>
+      </w:pPr>
+      <w:r>
+        <w:t>Execute the code in a cell</w:t>
+      </w:r>
+    </w:p>
+    <w:p>
+      <w:pPr>
+        <w:pStyle w:val="BodyText"/>
+      </w:pPr>
+      <w:r>
+        <w:t>This may be a little different than the development you’re used to if you haven’t used an interactive terminal before.  Now that you have a notebook open, you can start writing code.  Let’s start by importing a package in the first cell.  Type the following code in the first cell</w:t>
+      </w:r>
+    </w:p>
+    <w:p>
+      <w:pPr>
+        <w:pStyle w:val="BodyText"/>
+        <w:rPr>
+          <w:rStyle w:val="Code"/>
+        </w:rPr>
+      </w:pPr>
+      <w:r>
+        <w:rPr>
+          <w:rStyle w:val="Code"/>
+        </w:rPr>
+        <w:t xml:space="preserve">import </w:t>
+      </w:r>
+      <w:proofErr w:type="spellStart"/>
+      <w:r>
+        <w:rPr>
+          <w:rStyle w:val="Code"/>
+        </w:rPr>
+        <w:t>arcgis</w:t>
+      </w:r>
+      <w:proofErr w:type="spellEnd"/>
+    </w:p>
+    <w:p>
+      <w:pPr>
+        <w:pStyle w:val="BodyText"/>
+      </w:pPr>
+      <w:r>
+        <w:t xml:space="preserve">Now you can execute that code by either finding the </w:t>
+      </w:r>
+      <w:r>
+        <w:rPr>
+          <w:b/>
+          <w:bCs/>
+        </w:rPr>
+        <w:t>Run</w:t>
+      </w:r>
+      <w:r>
+        <w:t xml:space="preserve"> button or clicking </w:t>
+      </w:r>
+      <w:proofErr w:type="spellStart"/>
+      <w:r>
+        <w:rPr>
+          <w:b/>
+          <w:bCs/>
+        </w:rPr>
+        <w:t>Shift+Enter</w:t>
+      </w:r>
+      <w:proofErr w:type="spellEnd"/>
+      <w:r>
+        <w:t xml:space="preserve">.  While the code is executing, you’ll see an </w:t>
+      </w:r>
+      <w:proofErr w:type="spellStart"/>
+      <w:r>
+        <w:t>asterix</w:t>
+      </w:r>
+      <w:proofErr w:type="spellEnd"/>
+      <w:r>
+        <w:t xml:space="preserve"> to the left of the cell.  Afterward, there will be a number indicating the order in which you executed the code.  At this point, there should be some text to the left of your first cell that says “In [1]” indicating that you executed that cell first.</w:t>
+      </w:r>
+    </w:p>
+    <w:p>
+      <w:pPr>
+        <w:pStyle w:val="BodyText"/>
+      </w:pPr>
+      <w:r>
+        <w:t>You may have noticed that there is no corresponding “Out” to our input.  This is because we imported a package and didn’t return anything.  Let’s write some code that actually returns something now.  First we’ll create a GIS object.  Then we’ll return that object so that we get a display.</w:t>
+      </w:r>
+    </w:p>
+    <w:p>
+      <w:pPr>
+        <w:pStyle w:val="BodyText"/>
+        <w:rPr>
+          <w:rStyle w:val="Code"/>
+        </w:rPr>
+      </w:pPr>
+      <w:proofErr w:type="spellStart"/>
+      <w:r>
+        <w:rPr>
+          <w:rStyle w:val="Code"/>
+        </w:rPr>
+        <w:lastRenderedPageBreak/>
+        <w:t>gis</w:t>
+      </w:r>
+      <w:proofErr w:type="spellEnd"/>
+      <w:r>
+        <w:rPr>
+          <w:rStyle w:val="Code"/>
+        </w:rPr>
+        <w:t xml:space="preserve"> = </w:t>
+      </w:r>
+      <w:proofErr w:type="spellStart"/>
+      <w:r>
+        <w:rPr>
+          <w:rStyle w:val="Code"/>
+        </w:rPr>
+        <w:t>arcgis.GIS</w:t>
+      </w:r>
+      <w:proofErr w:type="spellEnd"/>
+      <w:r>
+        <w:rPr>
+          <w:rStyle w:val="Code"/>
+        </w:rPr>
+        <w:t>(“pro”)</w:t>
+      </w:r>
+    </w:p>
+    <w:p>
+      <w:pPr>
+        <w:pStyle w:val="BodyText"/>
+        <w:rPr>
+          <w:rStyle w:val="Code"/>
+        </w:rPr>
+      </w:pPr>
+      <w:r>
+        <w:rPr>
+          <w:rStyle w:val="Code"/>
+        </w:rPr>
+        <w:t>gis.users.me</w:t>
+      </w:r>
+    </w:p>
+    <w:p>
+      <w:pPr>
+        <w:pStyle w:val="BodyText"/>
+      </w:pPr>
+      <w:r>
+        <w:t>This should return a nicely formatted description of the account you’re currently using in ArcGIS Pro (similar to Figure 05-01).</w:t>
+      </w:r>
+    </w:p>
+    <w:p>
+      <w:pPr>
+        <w:pStyle w:val="Exercisestep"/>
+      </w:pPr>
+      <w:r>
+        <w:t>Explore the doc-strings and source code for a function</w:t>
+      </w:r>
+    </w:p>
+    <w:p>
+      <w:pPr>
+        <w:pStyle w:val="BodyText"/>
+      </w:pPr>
+      <w:r>
+        <w:t xml:space="preserve">This is one of the handiest things that Jupyter Notebooks allows you to do.  If you’ve worked with Python packages before, you may have had to do a lot of consulting of package documentation.  In a Notebook, you can directly reference the documentation in the code of a package as you’re writing.  Let’s explore by writing the </w:t>
+      </w:r>
+      <w:r>
+        <w:t>code</w:t>
+      </w:r>
+    </w:p>
+    <w:p>
+      <w:pPr>
+        <w:pStyle w:val="BodyText"/>
+        <w:rPr>
+          <w:rStyle w:val="Code"/>
+        </w:rPr>
+      </w:pPr>
+      <w:proofErr w:type="spellStart"/>
+      <w:r>
+        <w:rPr>
+          <w:rStyle w:val="Code"/>
+        </w:rPr>
+        <w:t>arcgis.GIS</w:t>
+      </w:r>
+      <w:proofErr w:type="spellEnd"/>
+      <w:r>
+        <w:rPr>
+          <w:rStyle w:val="Code"/>
+        </w:rPr>
+        <w:t>?</w:t>
+      </w:r>
+    </w:p>
+    <w:p>
+      <w:pPr>
+        <w:pStyle w:val="BodyText"/>
+        <w:rPr>
+          <w:rStyle w:val="Code"/>
+          <w:rFonts w:ascii="Times New Roman" w:hAnsi="Times New Roman" w:cstheme="minorBidi"/>
+        </w:rPr>
+      </w:pPr>
+      <w:r>
+        <w:rPr>
+          <w:rStyle w:val="Code"/>
+          <w:rFonts w:ascii="Times New Roman" w:hAnsi="Times New Roman" w:cstheme="minorBidi"/>
+        </w:rPr>
+        <w:t>When you execute this code, Jupyter will bring up the documentation string (doc-string) for the GIS class in a window in the bottom of your browser tab.</w:t>
+      </w:r>
+    </w:p>
+    <w:p>
+      <w:pPr>
+        <w:pStyle w:val="Sidebarheading2"/>
+        <w:rPr>
+          <w:rStyle w:val="Code"/>
+          <w:rFonts w:ascii="Arial" w:hAnsi="Arial" w:cstheme="majorBidi"/>
+        </w:rPr>
+      </w:pPr>
+      <w:r>
+        <w:rPr>
+          <w:rStyle w:val="Code"/>
+          <w:rFonts w:ascii="Arial" w:hAnsi="Arial" w:cstheme="majorBidi"/>
+        </w:rPr>
+        <w:t>On your own.</w:t>
+      </w:r>
+    </w:p>
+    <w:p>
+      <w:pPr>
+        <w:pStyle w:val="Sidebarbodytext"/>
+        <w:rPr>
+          <w:rStyle w:val="Code"/>
+          <w:rFonts w:ascii="Arial" w:hAnsi="Arial" w:cstheme="minorBidi"/>
+        </w:rPr>
+      </w:pPr>
+      <w:r>
+        <w:rPr>
+          <w:rStyle w:val="Code"/>
+          <w:rFonts w:ascii="Arial" w:hAnsi="Arial" w:cstheme="minorBidi"/>
+        </w:rPr>
+        <w:t>If you run the code from Step 6 but add an additional question mark, Jupyter will return all the source code for the GIS object.</w:t>
       </w:r>
     </w:p>
     <w:p>
@@ -346,6 +1170,110 @@
         <w:pStyle w:val="Heading1"/>
       </w:pPr>
       <w:r>
+        <w:t>Notebooks in the ArcGIS Ecosystem</w:t>
+      </w:r>
+    </w:p>
+    <w:p>
+      <w:pPr>
+        <w:pStyle w:val="BodyText"/>
+      </w:pPr>
+      <w:r>
+        <w:t>There are several places where you can use Notebooks in Esri software.  In this section, we’ll explore a few and highlight the benefits of each.</w:t>
+      </w:r>
+    </w:p>
+    <w:p>
+      <w:pPr>
+        <w:pStyle w:val="Heading2"/>
+      </w:pPr>
+      <w:r>
+        <w:t>Notebooks in ArcGIS Pro</w:t>
+      </w:r>
+    </w:p>
+    <w:p>
+      <w:pPr>
+        <w:pStyle w:val="BodyText"/>
+      </w:pPr>
+      <w:r>
+        <w:t xml:space="preserve">Notebooks were incorporated into ArcGIS Pro at version 2.5.  Since then, they’ve integrated with a lot of the familiar components you may already be working with.  You can create a new notebook in ArcGIS Pro by clicking the </w:t>
+      </w:r>
+      <w:r>
+        <w:rPr>
+          <w:b/>
+          <w:bCs/>
+        </w:rPr>
+        <w:t>New Notebook</w:t>
+      </w:r>
+      <w:r>
+        <w:t xml:space="preserve"> button on the </w:t>
+      </w:r>
+      <w:r>
+        <w:rPr>
+          <w:b/>
+          <w:bCs/>
+        </w:rPr>
+        <w:t>Insert</w:t>
+      </w:r>
+      <w:r>
+        <w:t xml:space="preserve"> toolbar of the ribbon at the top of the user interface.  You can also create and them through the </w:t>
+      </w:r>
+      <w:r>
+        <w:rPr>
+          <w:b/>
+          <w:bCs/>
+        </w:rPr>
+        <w:t>Catalog View or Pane</w:t>
+      </w:r>
+      <w:r>
+        <w:t>.</w:t>
+      </w:r>
+    </w:p>
+    <w:p>
+      <w:pPr>
+        <w:pStyle w:val="BodyText"/>
+      </w:pPr>
+      <w:r>
+        <w:t xml:space="preserve">The Notebook environment in ArcGIS Pro has some special features.  Your Notebooks can interact with maps and reference layers by name.  This environment also has access to the </w:t>
+      </w:r>
+      <w:proofErr w:type="spellStart"/>
+      <w:r>
+        <w:rPr>
+          <w:b/>
+          <w:bCs/>
+        </w:rPr>
+        <w:t>arcpy</w:t>
+      </w:r>
+      <w:proofErr w:type="spellEnd"/>
+      <w:r>
+        <w:t xml:space="preserve"> package, making it ideal for developing geoprocessing workflows.</w:t>
+      </w:r>
+    </w:p>
+    <w:p>
+      <w:pPr>
+        <w:pStyle w:val="Heading2"/>
+      </w:pPr>
+      <w:r>
+        <w:lastRenderedPageBreak/>
+        <w:t>Notebooks in ArcGIS Online</w:t>
+      </w:r>
+    </w:p>
+    <w:p>
+      <w:pPr>
+        <w:pStyle w:val="BodyText"/>
+      </w:pPr>
+      <w:r>
+        <w:t xml:space="preserve">This is one of the most interesting places to use Notebooks in ArcGIS.  Because all of the infrastructure and </w:t>
+      </w:r>
+    </w:p>
+    <w:p>
+      <w:pPr>
+        <w:pStyle w:val="Heading1"/>
+      </w:pPr>
+    </w:p>
+    <w:p>
+      <w:pPr>
+        <w:pStyle w:val="Heading1"/>
+      </w:pPr>
+      <w:r>
         <w:t xml:space="preserve">Tutorial </w:t>
       </w:r>
       <w:r>
@@ -354,11 +1282,11 @@
       <w:r>
         <w:t xml:space="preserve">-1: </w:t>
       </w:r>
-      <w:commentRangeStart w:id="7"/>
+      <w:commentRangeStart w:id="5"/>
       <w:r>
         <w:t xml:space="preserve">Design labels </w:t>
       </w:r>
-      <w:commentRangeEnd w:id="7"/>
+      <w:commentRangeEnd w:id="5"/>
       <w:r>
         <w:rPr>
           <w:rStyle w:val="CommentReference"/>
@@ -366,7 +1294,7 @@
           <w:b w:val="0"/>
           <w:color w:val="auto"/>
         </w:rPr>
-        <w:commentReference w:id="7"/>
+        <w:commentReference w:id="5"/>
       </w:r>
       <w:r>
         <w:t>for your map</w:t>
@@ -376,17 +1304,17 @@
       <w:pPr>
         <w:pStyle w:val="BodyText"/>
       </w:pPr>
-      <w:commentRangeStart w:id="8"/>
+      <w:commentRangeStart w:id="6"/>
       <w:r>
         <w:t xml:space="preserve">You will create </w:t>
       </w:r>
-      <w:commentRangeEnd w:id="8"/>
+      <w:commentRangeEnd w:id="6"/>
       <w:r>
         <w:rPr>
           <w:rStyle w:val="CommentReference"/>
           <w:rFonts w:asciiTheme="minorHAnsi" w:hAnsiTheme="minorHAnsi"/>
         </w:rPr>
-        <w:commentReference w:id="8"/>
+        <w:commentReference w:id="6"/>
       </w:r>
       <w:r>
         <w:t>labels for your map based on a variety of attributes and set the labels to turn on and off depending on how zoomed in you are. Keeping the map from getting cluttered with text is an important part of cartography.</w:t>
@@ -396,11 +1324,11 @@
       <w:pPr>
         <w:pStyle w:val="Heading2"/>
       </w:pPr>
-      <w:commentRangeStart w:id="9"/>
+      <w:commentRangeStart w:id="7"/>
       <w:r>
         <w:t xml:space="preserve">Set up </w:t>
       </w:r>
-      <w:commentRangeEnd w:id="9"/>
+      <w:commentRangeEnd w:id="7"/>
       <w:r>
         <w:rPr>
           <w:rStyle w:val="CommentReference"/>
@@ -408,7 +1336,7 @@
           <w:b w:val="0"/>
           <w:color w:val="auto"/>
         </w:rPr>
-        <w:commentReference w:id="9"/>
+        <w:commentReference w:id="7"/>
       </w:r>
       <w:r>
         <w:t>an ArcGIS Pro project</w:t>
@@ -418,17 +1346,17 @@
       <w:pPr>
         <w:pStyle w:val="BodyText"/>
       </w:pPr>
-      <w:commentRangeStart w:id="10"/>
+      <w:commentRangeStart w:id="8"/>
       <w:r>
         <w:t xml:space="preserve">You will open </w:t>
       </w:r>
-      <w:commentRangeEnd w:id="10"/>
+      <w:commentRangeEnd w:id="8"/>
       <w:r>
         <w:rPr>
           <w:rStyle w:val="CommentReference"/>
           <w:rFonts w:asciiTheme="minorHAnsi" w:hAnsiTheme="minorHAnsi"/>
         </w:rPr>
-        <w:commentReference w:id="10"/>
+        <w:commentReference w:id="8"/>
       </w:r>
       <w:r>
         <w:t xml:space="preserve">the project and familiarize yourself with it. </w:t>
@@ -438,11 +1366,11 @@
       <w:pPr>
         <w:pStyle w:val="Exercisestep"/>
       </w:pPr>
-      <w:commentRangeStart w:id="11"/>
+      <w:commentRangeStart w:id="9"/>
       <w:r>
         <w:t xml:space="preserve">Browse to </w:t>
       </w:r>
-      <w:commentRangeEnd w:id="11"/>
+      <w:commentRangeEnd w:id="9"/>
       <w:r>
         <w:rPr>
           <w:rStyle w:val="CommentReference"/>
@@ -451,91 +1379,91 @@
           <w:bCs w:val="0"/>
           <w:color w:val="auto"/>
         </w:rPr>
+        <w:commentReference w:id="9"/>
+      </w:r>
+      <w:r>
+        <w:t>Chapter</w:t>
+      </w:r>
+      <w:r>
+        <w:t>1</w:t>
+      </w:r>
+      <w:r>
+        <w:t>\Tutorials, and open Tutorial</w:t>
+      </w:r>
+      <w:r>
+        <w:t>1</w:t>
+      </w:r>
+      <w:r>
+        <w:t>-</w:t>
+      </w:r>
+      <w:r>
+        <w:t>1</w:t>
+      </w:r>
+      <w:r>
+        <w:t xml:space="preserve">.aprx. </w:t>
+      </w:r>
+    </w:p>
+    <w:p>
+      <w:pPr>
+        <w:pStyle w:val="Exercisestep"/>
+      </w:pPr>
+      <w:r>
+        <w:t>Go to the West Village bookmark.</w:t>
+      </w:r>
+    </w:p>
+    <w:p>
+      <w:pPr>
+        <w:pStyle w:val="Exercisestep"/>
+      </w:pPr>
+      <w:r>
+        <w:t>Review the Attribute Table for the Streets feature class.</w:t>
+      </w:r>
+      <w:r>
+        <w:t xml:space="preserve"> </w:t>
+      </w:r>
+    </w:p>
+    <w:p>
+      <w:pPr>
+        <w:pStyle w:val="BodyText"/>
+      </w:pPr>
+      <w:commentRangeStart w:id="11"/>
+      <w:r>
+        <w:t xml:space="preserve">This bookmark </w:t>
+      </w:r>
+      <w:commentRangeEnd w:id="11"/>
+      <w:r>
+        <w:rPr>
+          <w:rStyle w:val="CommentReference"/>
+          <w:rFonts w:asciiTheme="minorHAnsi" w:hAnsiTheme="minorHAnsi"/>
+        </w:rPr>
         <w:commentReference w:id="11"/>
       </w:r>
       <w:r>
-        <w:t>Chapter</w:t>
-      </w:r>
-      <w:r>
-        <w:t>1</w:t>
-      </w:r>
-      <w:r>
-        <w:t>\Tutorials, and open Tutorial</w:t>
-      </w:r>
-      <w:r>
-        <w:t>1</w:t>
-      </w:r>
-      <w:r>
-        <w:t>-</w:t>
-      </w:r>
-      <w:r>
-        <w:t>1</w:t>
-      </w:r>
-      <w:r>
-        <w:t xml:space="preserve">.aprx. </w:t>
-      </w:r>
-    </w:p>
-    <w:p>
-      <w:pPr>
-        <w:pStyle w:val="Exercisestep"/>
-      </w:pPr>
-      <w:r>
-        <w:t>Go to the West Village bookmark.</w:t>
-      </w:r>
-    </w:p>
-    <w:p>
-      <w:pPr>
-        <w:pStyle w:val="Exercisestep"/>
-      </w:pPr>
-      <w:r>
-        <w:t>Review the Attribute Table for the Streets feature class.</w:t>
-      </w:r>
-      <w:r>
-        <w:t xml:space="preserve"> </w:t>
+        <w:t xml:space="preserve">will zoom you to the area of interest. </w:t>
       </w:r>
     </w:p>
     <w:p>
       <w:pPr>
         <w:pStyle w:val="BodyText"/>
       </w:pPr>
+      <w:commentRangeStart w:id="12"/>
+      <w:r>
+        <w:t xml:space="preserve">Bookmarks are </w:t>
+      </w:r>
+      <w:commentRangeEnd w:id="12"/>
+      <w:r>
+        <w:rPr>
+          <w:rStyle w:val="CommentReference"/>
+          <w:rFonts w:asciiTheme="minorHAnsi" w:hAnsiTheme="minorHAnsi"/>
+        </w:rPr>
+        <w:commentReference w:id="12"/>
+      </w:r>
+      <w:r>
+        <w:t>a useful tool for sharing locations of interest and presenting a particular view.</w:t>
+      </w:r>
+    </w:p>
+    <w:p>
       <w:commentRangeStart w:id="13"/>
-      <w:r>
-        <w:t xml:space="preserve">This bookmark </w:t>
-      </w:r>
-      <w:commentRangeEnd w:id="13"/>
-      <w:r>
-        <w:rPr>
-          <w:rStyle w:val="CommentReference"/>
-          <w:rFonts w:asciiTheme="minorHAnsi" w:hAnsiTheme="minorHAnsi"/>
-        </w:rPr>
-        <w:commentReference w:id="13"/>
-      </w:r>
-      <w:r>
-        <w:t xml:space="preserve">will zoom you to the area of interest. </w:t>
-      </w:r>
-    </w:p>
-    <w:p>
-      <w:pPr>
-        <w:pStyle w:val="BodyText"/>
-      </w:pPr>
-      <w:commentRangeStart w:id="14"/>
-      <w:r>
-        <w:t xml:space="preserve">Bookmarks are </w:t>
-      </w:r>
-      <w:commentRangeEnd w:id="14"/>
-      <w:r>
-        <w:rPr>
-          <w:rStyle w:val="CommentReference"/>
-          <w:rFonts w:asciiTheme="minorHAnsi" w:hAnsiTheme="minorHAnsi"/>
-        </w:rPr>
-        <w:commentReference w:id="14"/>
-      </w:r>
-      <w:r>
-        <w:t>a useful tool for sharing locations of interest and presenting a particular view.</w:t>
-      </w:r>
-    </w:p>
-    <w:p>
-      <w:commentRangeStart w:id="15"/>
       <w:r>
         <w:rPr>
           <w:noProof/>
@@ -558,7 +1486,7 @@
                     </pic:cNvPicPr>
                   </pic:nvPicPr>
                   <pic:blipFill>
-                    <a:blip r:embed="rId15">
+                    <a:blip r:embed="rId18">
                       <a:extLst>
                         <a:ext uri="{28A0092B-C50C-407E-A947-70E740481C1C}">
                           <a14:useLocalDpi xmlns:a14="http://schemas.microsoft.com/office/drawing/2010/main" val="0"/>
@@ -589,12 +1517,12 @@
           </wp:inline>
         </w:drawing>
       </w:r>
-      <w:commentRangeEnd w:id="15"/>
-      <w:r>
-        <w:rPr>
-          <w:rStyle w:val="CommentReference"/>
-        </w:rPr>
-        <w:commentReference w:id="15"/>
+      <w:commentRangeEnd w:id="13"/>
+      <w:r>
+        <w:rPr>
+          <w:rStyle w:val="CommentReference"/>
+        </w:rPr>
+        <w:commentReference w:id="13"/>
       </w:r>
     </w:p>
     <w:p/>
@@ -621,7 +1549,7 @@
       </w:r>
     </w:p>
     <w:p>
-      <w:commentRangeStart w:id="16"/>
+      <w:commentRangeStart w:id="14"/>
       <w:r>
         <w:rPr>
           <w:noProof/>
@@ -642,7 +1570,7 @@
                     <pic:cNvPicPr/>
                   </pic:nvPicPr>
                   <pic:blipFill rotWithShape="1">
-                    <a:blip r:embed="rId16">
+                    <a:blip r:embed="rId19">
                       <a:extLst>
                         <a:ext uri="{28A0092B-C50C-407E-A947-70E740481C1C}">
                           <a14:useLocalDpi xmlns:a14="http://schemas.microsoft.com/office/drawing/2010/main" val="0"/>
@@ -675,12 +1603,12 @@
           </wp:inline>
         </w:drawing>
       </w:r>
-      <w:commentRangeEnd w:id="16"/>
-      <w:r>
-        <w:rPr>
-          <w:rStyle w:val="CommentReference"/>
-        </w:rPr>
-        <w:commentReference w:id="16"/>
+      <w:commentRangeEnd w:id="14"/>
+      <w:r>
+        <w:rPr>
+          <w:rStyle w:val="CommentReference"/>
+        </w:rPr>
+        <w:commentReference w:id="14"/>
       </w:r>
     </w:p>
     <w:p/>
@@ -703,18 +1631,26 @@
         <w:pStyle w:val="Alttext"/>
       </w:pPr>
       <w:r>
-        <w:t xml:space="preserve">&lt;alt&gt;Label Class group with Class set to Class 1, Label Features In This Class check box checked, Label unchecked, and Field set to ArrFName.&lt;/alt&gt;  </w:t>
+        <w:t xml:space="preserve">&lt;alt&gt;Label Class group with Class set to Class 1, Label Features In This Class check box checked, Label unchecked, and Field set to </w:t>
+      </w:r>
+      <w:proofErr w:type="spellStart"/>
+      <w:r>
+        <w:t>ArrFName</w:t>
+      </w:r>
+      <w:proofErr w:type="spellEnd"/>
+      <w:r>
+        <w:t xml:space="preserve">.&lt;/alt&gt;  </w:t>
       </w:r>
     </w:p>
     <w:p>
       <w:pPr>
         <w:pStyle w:val="Exercisestep"/>
       </w:pPr>
-      <w:commentRangeStart w:id="17"/>
+      <w:commentRangeStart w:id="15"/>
       <w:r>
         <w:t>On the Imagery tab, in the Analysis group, click Function Editor.</w:t>
       </w:r>
-      <w:commentRangeEnd w:id="17"/>
+      <w:commentRangeEnd w:id="15"/>
       <w:r>
         <w:rPr>
           <w:rStyle w:val="CommentReference"/>
@@ -723,19 +1659,26 @@
           <w:bCs w:val="0"/>
           <w:color w:val="auto"/>
         </w:rPr>
-        <w:commentReference w:id="17"/>
+        <w:commentReference w:id="15"/>
       </w:r>
     </w:p>
     <w:p>
       <w:pPr>
         <w:pStyle w:val="Exercisestep"/>
       </w:pPr>
-      <w:commentRangeStart w:id="18"/>
-      <w:r>
-        <w:lastRenderedPageBreak/>
-        <w:t>Right-click the Jersey_Streets layer</w:t>
-      </w:r>
-      <w:commentRangeEnd w:id="18"/>
+      <w:commentRangeStart w:id="16"/>
+      <w:r>
+        <w:t xml:space="preserve">Right-click the </w:t>
+      </w:r>
+      <w:proofErr w:type="spellStart"/>
+      <w:r>
+        <w:t>Jersey_Streets</w:t>
+      </w:r>
+      <w:proofErr w:type="spellEnd"/>
+      <w:r>
+        <w:t xml:space="preserve"> layer</w:t>
+      </w:r>
+      <w:commentRangeEnd w:id="16"/>
       <w:r>
         <w:rPr>
           <w:rStyle w:val="CommentReference"/>
@@ -744,14 +1687,14 @@
           <w:bCs w:val="0"/>
           <w:color w:val="auto"/>
         </w:rPr>
-        <w:commentReference w:id="18"/>
+        <w:commentReference w:id="16"/>
       </w:r>
       <w:r>
         <w:t xml:space="preserve">, and click Attribute Table.  </w:t>
       </w:r>
     </w:p>
     <w:p>
-      <w:commentRangeStart w:id="19"/>
+      <w:commentRangeStart w:id="17"/>
       <w:r>
         <w:rPr>
           <w:noProof/>
@@ -777,7 +1720,7 @@
                     </pic:cNvPicPr>
                   </pic:nvPicPr>
                   <pic:blipFill>
-                    <a:blip r:embed="rId17">
+                    <a:blip r:embed="rId20">
                       <a:extLst>
                         <a:ext uri="{28A0092B-C50C-407E-A947-70E740481C1C}">
                           <a14:useLocalDpi xmlns:a14="http://schemas.microsoft.com/office/drawing/2010/main" val="0"/>
@@ -808,12 +1751,12 @@
           </wp:inline>
         </w:drawing>
       </w:r>
-      <w:commentRangeEnd w:id="19"/>
-      <w:r>
-        <w:rPr>
-          <w:rStyle w:val="CommentReference"/>
-        </w:rPr>
-        <w:commentReference w:id="19"/>
+      <w:commentRangeEnd w:id="17"/>
+      <w:r>
+        <w:rPr>
+          <w:rStyle w:val="CommentReference"/>
+        </w:rPr>
+        <w:commentReference w:id="17"/>
       </w:r>
     </w:p>
     <w:p>
@@ -835,7 +1778,23 @@
         <w:pStyle w:val="Alttext"/>
       </w:pPr>
       <w:r>
-        <w:t>&lt;alt&gt;First five records for the X_Coor and Y_Coor fields in the attribute table.&lt;/alt&gt;</w:t>
+        <w:t xml:space="preserve">&lt;alt&gt;First five records for the </w:t>
+      </w:r>
+      <w:proofErr w:type="spellStart"/>
+      <w:r>
+        <w:t>X_Coor</w:t>
+      </w:r>
+      <w:proofErr w:type="spellEnd"/>
+      <w:r>
+        <w:t xml:space="preserve"> and </w:t>
+      </w:r>
+      <w:proofErr w:type="spellStart"/>
+      <w:r>
+        <w:t>Y_Coor</w:t>
+      </w:r>
+      <w:proofErr w:type="spellEnd"/>
+      <w:r>
+        <w:t xml:space="preserve"> fields in the attribute table.&lt;/alt&gt;</w:t>
       </w:r>
     </w:p>
     <w:p>
@@ -876,11 +1835,11 @@
           <w:numId w:val="22"/>
         </w:numPr>
       </w:pPr>
-      <w:commentRangeStart w:id="20"/>
+      <w:commentRangeStart w:id="18"/>
       <w:r>
         <w:t>On the Analysis tab</w:t>
       </w:r>
-      <w:commentRangeEnd w:id="20"/>
+      <w:commentRangeEnd w:id="18"/>
       <w:r>
         <w:rPr>
           <w:rStyle w:val="CommentReference"/>
@@ -889,7 +1848,7 @@
           <w:bCs w:val="0"/>
           <w:color w:val="auto"/>
         </w:rPr>
-        <w:commentReference w:id="20"/>
+        <w:commentReference w:id="18"/>
       </w:r>
       <w:r>
         <w:t xml:space="preserve">, in the Geoprocessing group, click Tools. </w:t>
@@ -902,7 +1861,7 @@
       <w:r>
         <w:t xml:space="preserve">In the Geoprocessing pane, type </w:t>
       </w:r>
-      <w:commentRangeStart w:id="21"/>
+      <w:commentRangeStart w:id="19"/>
       <w:r>
         <w:rPr>
           <w:rStyle w:val="Studentinput"/>
@@ -912,7 +1871,7 @@
       <w:r>
         <w:t xml:space="preserve"> </w:t>
       </w:r>
-      <w:commentRangeEnd w:id="21"/>
+      <w:commentRangeEnd w:id="19"/>
       <w:r>
         <w:rPr>
           <w:rStyle w:val="CommentReference"/>
@@ -921,7 +1880,7 @@
           <w:bCs w:val="0"/>
           <w:color w:val="auto"/>
         </w:rPr>
-        <w:commentReference w:id="21"/>
+        <w:commentReference w:id="19"/>
       </w:r>
       <w:r>
         <w:t>in the search box.</w:t>
@@ -947,20 +1906,28 @@
       <w:pPr>
         <w:pStyle w:val="Listbulleted"/>
       </w:pPr>
-      <w:commentRangeStart w:id="22"/>
+      <w:commentRangeStart w:id="20"/>
       <w:r>
         <w:t xml:space="preserve">For Input Dataset </w:t>
       </w:r>
-      <w:commentRangeEnd w:id="22"/>
+      <w:commentRangeEnd w:id="20"/>
       <w:r>
         <w:rPr>
           <w:rStyle w:val="CommentReference"/>
           <w:rFonts w:asciiTheme="minorHAnsi" w:hAnsiTheme="minorHAnsi"/>
         </w:rPr>
-        <w:commentReference w:id="22"/>
-      </w:r>
-      <w:r>
-        <w:t xml:space="preserve">Or Feature Class, select JC_Assault_Post. </w:t>
+        <w:commentReference w:id="20"/>
+      </w:r>
+      <w:r>
+        <w:t xml:space="preserve">Or Feature Class, select </w:t>
+      </w:r>
+      <w:proofErr w:type="spellStart"/>
+      <w:r>
+        <w:t>JC_Assault_Post</w:t>
+      </w:r>
+      <w:proofErr w:type="spellEnd"/>
+      <w:r>
+        <w:t xml:space="preserve">. </w:t>
       </w:r>
     </w:p>
     <w:p>
@@ -970,12 +1937,14 @@
       <w:r>
         <w:t xml:space="preserve">For Output Dataset Or Feature Class, type </w:t>
       </w:r>
+      <w:proofErr w:type="spellStart"/>
       <w:r>
         <w:rPr>
           <w:rStyle w:val="Studentinput"/>
         </w:rPr>
         <w:t>Post_Assault</w:t>
       </w:r>
+      <w:proofErr w:type="spellEnd"/>
       <w:r>
         <w:t>.</w:t>
       </w:r>
@@ -998,7 +1967,7 @@
       <w:r>
         <w:t xml:space="preserve">: </w:t>
       </w:r>
-      <w:commentRangeStart w:id="23"/>
+      <w:commentRangeStart w:id="21"/>
       <w:r>
         <w:t xml:space="preserve">The </w:t>
       </w:r>
@@ -1008,7 +1977,7 @@
       <w:r>
         <w:t xml:space="preserve">Geographic </w:t>
       </w:r>
-      <w:commentRangeEnd w:id="23"/>
+      <w:commentRangeEnd w:id="21"/>
       <w:r>
         <w:rPr>
           <w:rStyle w:val="CommentReference"/>
@@ -1016,10 +1985,18 @@
           <w:bCs w:val="0"/>
           <w:iCs w:val="0"/>
         </w:rPr>
-        <w:commentReference w:id="23"/>
-      </w:r>
-      <w:r>
-        <w:t xml:space="preserve">Transformation will autopopulate based on the tool’s determination of the best transformation, so you will rarely need to modify </w:t>
+        <w:commentReference w:id="21"/>
+      </w:r>
+      <w:r>
+        <w:t xml:space="preserve">Transformation will </w:t>
+      </w:r>
+      <w:proofErr w:type="spellStart"/>
+      <w:r>
+        <w:t>autopopulate</w:t>
+      </w:r>
+      <w:proofErr w:type="spellEnd"/>
+      <w:r>
+        <w:t xml:space="preserve"> based on the tool’s determination of the best transformation, so you will rarely need to modify </w:t>
       </w:r>
       <w:r>
         <w:t>this</w:t>
@@ -1029,11 +2006,12 @@
       </w:r>
     </w:p>
     <w:p>
-      <w:commentRangeStart w:id="24"/>
+      <w:commentRangeStart w:id="22"/>
       <w:r>
         <w:rPr>
           <w:noProof/>
         </w:rPr>
+        <w:lastRenderedPageBreak/>
         <w:drawing>
           <wp:anchor distT="0" distB="0" distL="114300" distR="114300" simplePos="0" relativeHeight="251659264" behindDoc="0" locked="0" layoutInCell="1" allowOverlap="1" wp14:anchorId="0417BA6A" wp14:editId="1D573878">
             <wp:simplePos x="0" y="0"/>
@@ -1066,7 +2044,7 @@
                     <pic:cNvPicPr/>
                   </pic:nvPicPr>
                   <pic:blipFill rotWithShape="1">
-                    <a:blip r:embed="rId18" cstate="print">
+                    <a:blip r:embed="rId21" cstate="print">
                       <a:extLst>
                         <a:ext uri="{28A0092B-C50C-407E-A947-70E740481C1C}">
                           <a14:useLocalDpi xmlns:a14="http://schemas.microsoft.com/office/drawing/2010/main" val="0"/>
@@ -1105,12 +2083,12 @@
           </wp:anchor>
         </w:drawing>
       </w:r>
-      <w:commentRangeEnd w:id="24"/>
-      <w:r>
-        <w:rPr>
-          <w:rStyle w:val="CommentReference"/>
-        </w:rPr>
-        <w:commentReference w:id="24"/>
+      <w:commentRangeEnd w:id="22"/>
+      <w:r>
+        <w:rPr>
+          <w:rStyle w:val="CommentReference"/>
+        </w:rPr>
+        <w:commentReference w:id="22"/>
       </w:r>
     </w:p>
     <w:p/>
@@ -1139,14 +2117,13 @@
         <w:pStyle w:val="Alttext"/>
       </w:pPr>
       <w:r>
-        <w:lastRenderedPageBreak/>
         <w:t>&lt;alt&gt;</w:t>
       </w:r>
-      <w:commentRangeStart w:id="25"/>
+      <w:commentRangeStart w:id="23"/>
       <w:r>
         <w:t xml:space="preserve">Project tool pane </w:t>
       </w:r>
-      <w:commentRangeEnd w:id="25"/>
+      <w:commentRangeEnd w:id="23"/>
       <w:r>
         <w:rPr>
           <w:rStyle w:val="CommentReference"/>
@@ -1154,7 +2131,7 @@
           <w:iCs w:val="0"/>
           <w:color w:val="auto"/>
         </w:rPr>
-        <w:commentReference w:id="25"/>
+        <w:commentReference w:id="23"/>
       </w:r>
       <w:r>
         <w:t xml:space="preserve">with parameters added. Geographic Transformation set to NAD_1983_To_WGS_1984_1.&lt;/alt&gt;  </w:t>
@@ -1172,7 +2149,7 @@
           <w:szCs w:val="32"/>
         </w:rPr>
       </w:pPr>
-      <w:commentRangeStart w:id="26"/>
+      <w:commentRangeStart w:id="24"/>
       <w:r>
         <w:rPr>
           <w:rFonts w:eastAsiaTheme="majorEastAsia" w:cstheme="majorBidi"/>
@@ -1184,7 +2161,7 @@
         </w:rPr>
         <w:t>Make “Mistakes” Now</w:t>
       </w:r>
-      <w:commentRangeEnd w:id="26"/>
+      <w:commentRangeEnd w:id="24"/>
       <w:r>
         <w:rPr>
           <w:rFonts w:eastAsiaTheme="majorEastAsia" w:cstheme="majorBidi"/>
@@ -1192,7 +2169,7 @@
           <w:sz w:val="32"/>
           <w:szCs w:val="32"/>
         </w:rPr>
-        <w:commentReference w:id="26"/>
+        <w:commentReference w:id="24"/>
       </w:r>
     </w:p>
     <w:p>
@@ -1210,18 +2187,18 @@
       <w:pPr>
         <w:pStyle w:val="Sidebarheading1"/>
       </w:pPr>
-      <w:commentRangeStart w:id="27"/>
+      <w:commentRangeStart w:id="25"/>
       <w:r>
         <w:t>On your own</w:t>
       </w:r>
-      <w:commentRangeEnd w:id="27"/>
+      <w:commentRangeEnd w:id="25"/>
       <w:r>
         <w:rPr>
           <w:rStyle w:val="CommentReference"/>
           <w:rFonts w:asciiTheme="minorHAnsi" w:eastAsiaTheme="minorHAnsi" w:hAnsiTheme="minorHAnsi" w:cstheme="minorBidi"/>
           <w:b w:val="0"/>
         </w:rPr>
-        <w:commentReference w:id="27"/>
+        <w:commentReference w:id="25"/>
       </w:r>
     </w:p>
     <w:p>
@@ -1253,7 +2230,7 @@
       </w:r>
     </w:p>
     <w:p>
-      <w:commentRangeStart w:id="28"/>
+      <w:commentRangeStart w:id="26"/>
       <w:r>
         <w:rPr>
           <w:noProof/>
@@ -1274,7 +2251,7 @@
                     <pic:cNvPicPr/>
                   </pic:nvPicPr>
                   <pic:blipFill>
-                    <a:blip r:embed="rId20">
+                    <a:blip r:embed="rId23">
                       <a:extLst>
                         <a:ext uri="{28A0092B-C50C-407E-A947-70E740481C1C}">
                           <a14:useLocalDpi xmlns:a14="http://schemas.microsoft.com/office/drawing/2010/main" val="0"/>
@@ -1300,12 +2277,12 @@
           </wp:inline>
         </w:drawing>
       </w:r>
-      <w:commentRangeEnd w:id="28"/>
-      <w:r>
-        <w:rPr>
-          <w:rStyle w:val="CommentReference"/>
-        </w:rPr>
-        <w:commentReference w:id="28"/>
+      <w:commentRangeEnd w:id="26"/>
+      <w:r>
+        <w:rPr>
+          <w:rStyle w:val="CommentReference"/>
+        </w:rPr>
+        <w:commentReference w:id="26"/>
       </w:r>
     </w:p>
     <w:p>
@@ -1330,7 +2307,15 @@
         <w:t>&lt;alt&gt;</w:t>
       </w:r>
       <w:r>
-        <w:t>ArcGIS StoryMap c</w:t>
+        <w:t xml:space="preserve">ArcGIS </w:t>
+      </w:r>
+      <w:proofErr w:type="spellStart"/>
+      <w:r>
+        <w:t>StoryMap</w:t>
+      </w:r>
+      <w:proofErr w:type="spellEnd"/>
+      <w:r>
+        <w:t xml:space="preserve"> c</w:t>
       </w:r>
       <w:r>
         <w:t>horopleth map of the US with state boundaries. States are in shades of green for population, with graduated purple points for income level. The three largest points are shown in California, New York, and Maryland.&lt;/alt&gt;</w:t>
@@ -1340,14 +2325,19 @@
       <w:pPr>
         <w:pStyle w:val="Commentonlayout"/>
       </w:pPr>
-      <w:commentRangeStart w:id="29"/>
+      <w:commentRangeStart w:id="27"/>
       <w:r>
         <w:t xml:space="preserve">Editor- </w:t>
       </w:r>
       <w:r>
-        <w:t>Please check the name of this Esri product, ArcGIS StoryMap</w:t>
-      </w:r>
-      <w:commentRangeEnd w:id="29"/>
+        <w:t xml:space="preserve">Please check the name of this Esri product, ArcGIS </w:t>
+      </w:r>
+      <w:proofErr w:type="spellStart"/>
+      <w:r>
+        <w:t>StoryMap</w:t>
+      </w:r>
+      <w:commentRangeEnd w:id="27"/>
+      <w:proofErr w:type="spellEnd"/>
       <w:r>
         <w:rPr>
           <w:rStyle w:val="CommentReference"/>
@@ -1355,18 +2345,19 @@
           <w:iCs w:val="0"/>
           <w:color w:val="auto"/>
         </w:rPr>
-        <w:commentReference w:id="29"/>
+        <w:commentReference w:id="27"/>
       </w:r>
     </w:p>
     <w:p>
       <w:pPr>
         <w:pStyle w:val="Heading1"/>
       </w:pPr>
-      <w:commentRangeStart w:id="30"/>
-      <w:r>
+      <w:commentRangeStart w:id="28"/>
+      <w:r>
+        <w:lastRenderedPageBreak/>
         <w:t>Take it to the next level</w:t>
       </w:r>
-      <w:commentRangeEnd w:id="30"/>
+      <w:commentRangeEnd w:id="28"/>
       <w:r>
         <w:rPr>
           <w:rStyle w:val="CommentReference"/>
@@ -1374,7 +2365,7 @@
           <w:b w:val="0"/>
           <w:color w:val="auto"/>
         </w:rPr>
-        <w:commentReference w:id="30"/>
+        <w:commentReference w:id="28"/>
       </w:r>
     </w:p>
     <w:p>
@@ -1405,17 +2396,17 @@
       <w:pPr>
         <w:pStyle w:val="BodyText"/>
       </w:pPr>
-      <w:commentRangeStart w:id="31"/>
+      <w:commentRangeStart w:id="29"/>
       <w:r>
         <w:t>In this chapter</w:t>
       </w:r>
-      <w:commentRangeEnd w:id="31"/>
+      <w:commentRangeEnd w:id="29"/>
       <w:r>
         <w:rPr>
           <w:rStyle w:val="CommentReference"/>
           <w:rFonts w:asciiTheme="minorHAnsi" w:hAnsiTheme="minorHAnsi"/>
         </w:rPr>
-        <w:commentReference w:id="31"/>
+        <w:commentReference w:id="29"/>
       </w:r>
       <w:r>
         <w:t xml:space="preserve">, you learned . . .  </w:t>
@@ -1425,12 +2416,11 @@
       <w:pPr>
         <w:pStyle w:val="Heading2"/>
       </w:pPr>
-      <w:commentRangeStart w:id="32"/>
-      <w:r>
-        <w:lastRenderedPageBreak/>
+      <w:commentRangeStart w:id="30"/>
+      <w:r>
         <w:t>Exercise workflow</w:t>
       </w:r>
-      <w:commentRangeEnd w:id="32"/>
+      <w:commentRangeEnd w:id="30"/>
       <w:r>
         <w:rPr>
           <w:rStyle w:val="CommentReference"/>
@@ -1438,7 +2428,7 @@
           <w:b w:val="0"/>
           <w:color w:val="auto"/>
         </w:rPr>
-        <w:commentReference w:id="32"/>
+        <w:commentReference w:id="30"/>
       </w:r>
     </w:p>
     <w:p>
@@ -1556,7 +2546,7 @@
           <w:szCs w:val="26"/>
         </w:rPr>
       </w:pPr>
-      <w:commentRangeStart w:id="33"/>
+      <w:commentRangeStart w:id="31"/>
       <w:r>
         <w:rPr>
           <w:rFonts w:ascii="Arial" w:eastAsiaTheme="majorEastAsia" w:hAnsi="Arial" w:cstheme="majorBidi"/>
@@ -1567,13 +2557,13 @@
         </w:rPr>
         <w:t>Information at your fingertips</w:t>
       </w:r>
-      <w:commentRangeEnd w:id="33"/>
+      <w:commentRangeEnd w:id="31"/>
       <w:r>
         <w:rPr>
           <w:rStyle w:val="CommentReference"/>
           <w:rFonts w:asciiTheme="minorHAnsi" w:hAnsiTheme="minorHAnsi"/>
         </w:rPr>
-        <w:commentReference w:id="33"/>
+        <w:commentReference w:id="31"/>
       </w:r>
     </w:p>
     <w:p>
@@ -1607,7 +2597,7 @@
           <w:szCs w:val="26"/>
         </w:rPr>
       </w:pPr>
-      <w:commentRangeStart w:id="34"/>
+      <w:commentRangeStart w:id="32"/>
       <w:r>
         <w:rPr>
           <w:rFonts w:ascii="Arial" w:eastAsiaTheme="majorEastAsia" w:hAnsi="Arial" w:cstheme="majorBidi"/>
@@ -1618,13 +2608,13 @@
         </w:rPr>
         <w:t>Resources</w:t>
       </w:r>
-      <w:commentRangeEnd w:id="34"/>
+      <w:commentRangeEnd w:id="32"/>
       <w:r>
         <w:rPr>
           <w:rStyle w:val="CommentReference"/>
           <w:rFonts w:asciiTheme="minorHAnsi" w:hAnsiTheme="minorHAnsi"/>
         </w:rPr>
-        <w:commentReference w:id="34"/>
+        <w:commentReference w:id="32"/>
       </w:r>
     </w:p>
     <w:p>
@@ -1681,17 +2671,76 @@
       <w:pPr>
         <w:pStyle w:val="Heading1"/>
       </w:pPr>
-      <w:commentRangeStart w:id="35"/>
+      <w:commentRangeStart w:id="33"/>
       <w:r>
         <w:t>User Story</w:t>
       </w:r>
-      <w:commentRangeEnd w:id="35"/>
-      <w:r>
-        <w:commentReference w:id="35"/>
+      <w:commentRangeEnd w:id="33"/>
+      <w:r>
+        <w:commentReference w:id="33"/>
       </w:r>
     </w:p>
     <w:p/>
     <w:p/>
+    <w:p/>
+    <w:p/>
+    <w:p/>
+    <w:p/>
+    <w:p>
+      <w:r>
+        <w:t>References</w:t>
+      </w:r>
+    </w:p>
+    <w:p/>
+    <w:p>
+      <w:r>
+        <w:rPr>
+          <w:rFonts w:ascii="Verdana" w:hAnsi="Verdana"/>
+          <w:color w:val="000000"/>
+          <w:sz w:val="27"/>
+          <w:szCs w:val="27"/>
+          <w:shd w:val="clear" w:color="auto" w:fill="FFFFFF"/>
+        </w:rPr>
+        <w:lastRenderedPageBreak/>
+        <w:t>Fernando Pérez, Brian E. Granger, </w:t>
+      </w:r>
+      <w:proofErr w:type="spellStart"/>
+      <w:r>
+        <w:rPr>
+          <w:rFonts w:ascii="Verdana" w:hAnsi="Verdana"/>
+          <w:i/>
+          <w:iCs/>
+          <w:color w:val="000000"/>
+          <w:sz w:val="27"/>
+          <w:szCs w:val="27"/>
+          <w:shd w:val="clear" w:color="auto" w:fill="FFFFFF"/>
+        </w:rPr>
+        <w:t>IPython</w:t>
+      </w:r>
+      <w:proofErr w:type="spellEnd"/>
+      <w:r>
+        <w:rPr>
+          <w:rFonts w:ascii="Verdana" w:hAnsi="Verdana"/>
+          <w:i/>
+          <w:iCs/>
+          <w:color w:val="000000"/>
+          <w:sz w:val="27"/>
+          <w:szCs w:val="27"/>
+          <w:shd w:val="clear" w:color="auto" w:fill="FFFFFF"/>
+        </w:rPr>
+        <w:t>: A System for Interactive Scientific Computing</w:t>
+      </w:r>
+      <w:r>
+        <w:rPr>
+          <w:rFonts w:ascii="Verdana" w:hAnsi="Verdana"/>
+          <w:color w:val="000000"/>
+          <w:sz w:val="27"/>
+          <w:szCs w:val="27"/>
+          <w:shd w:val="clear" w:color="auto" w:fill="FFFFFF"/>
+        </w:rPr>
+        <w:t>, Computing in Science and Engineering, vol. 9, no. 3, pp. 21-29, May/June 2007, doi:10.1109/MCSE.2007.53. URL: https://ipython.org</w:t>
+      </w:r>
+    </w:p>
     <w:p/>
     <w:p/>
     <w:p/>
@@ -1767,7 +2816,15 @@
         <w:pStyle w:val="CommentText"/>
       </w:pPr>
       <w:r>
-        <w:t>Should simplify and synthesize concepts, demystifying concepts. It should have a hand-holding style, e.g. “You are about to do a,b,c—a bunch of stuff that may seem complicated and overwhelming—once you follow the steps in this chapter, you’ll see how easy it is. Once you’ve finished you’ll see how you can customize this workflow for other projects you might have in mind.”</w:t>
+        <w:t xml:space="preserve">Should simplify and synthesize concepts, demystifying concepts. It should have a hand-holding style, e.g. “You are about to do </w:t>
+      </w:r>
+      <w:proofErr w:type="spellStart"/>
+      <w:r>
+        <w:t>a,b,c</w:t>
+      </w:r>
+      <w:proofErr w:type="spellEnd"/>
+      <w:r>
+        <w:t>—a bunch of stuff that may seem complicated and overwhelming—once you follow the steps in this chapter, you’ll see how easy it is. Once you’ve finished you’ll see how you can customize this workflow for other projects you might have in mind.”</w:t>
       </w:r>
     </w:p>
     <w:p>
@@ -1799,20 +2856,16 @@
         <w:annotationRef/>
       </w:r>
       <w:r>
-        <w:t>Figures in the introduction and elsewhere should be tightly cropped to the area of interest. This is a non-UI figure. UI figures are explained later.</w:t>
-      </w:r>
-      <w:r>
-        <w:t xml:space="preserve"> Enter this figure into your </w:t>
-      </w:r>
-      <w:r>
-        <w:t>Permissions</w:t>
-      </w:r>
-      <w:r>
-        <w:t xml:space="preserve"> spreadsheet.</w:t>
-      </w:r>
+        <w:t xml:space="preserve">Use the INSERT FIGURE style with the correct figure number. Figure numbers consist of chapter number-number of individual figure. </w:t>
+      </w:r>
+    </w:p>
+    <w:p>
+      <w:pPr>
+        <w:pStyle w:val="CommentText"/>
+      </w:pPr>
     </w:p>
   </w:comment>
-  <w:comment w:id="3" w:author="EsriPress" w:date="2021-07-08T15:59:00Z" w:initials="EP">
+  <w:comment w:id="3" w:author="EsriPress" w:date="2021-07-08T16:00:00Z" w:initials="EP">
     <w:p>
       <w:pPr>
         <w:pStyle w:val="CommentText"/>
@@ -1824,28 +2877,17 @@
         <w:annotationRef/>
       </w:r>
       <w:r>
+        <w:t>Use the ALT TEXT style to a</w:t>
+      </w:r>
+      <w:r>
         <w:rPr>
           <w:rStyle w:val="CommentReference"/>
         </w:rPr>
         <w:annotationRef/>
       </w:r>
       <w:r>
-        <w:t>Use</w:t>
-      </w:r>
-      <w:r>
-        <w:t xml:space="preserve"> the INSERT FIGURE style with the correct figure number. Figure numbers consist of chapter number</w:t>
-      </w:r>
-      <w:r>
-        <w:t>-</w:t>
-      </w:r>
-      <w:r>
-        <w:t xml:space="preserve">number of individual figure. </w:t>
-      </w:r>
-    </w:p>
-    <w:p>
-      <w:pPr>
-        <w:pStyle w:val="CommentText"/>
-      </w:pPr>
+        <w:t xml:space="preserve">dd alt text for every figure, regardless of whether it also has a caption. Alt text describes the figure for sight-impaired readers of the e-book. Limit alt text. If a figure requires longer alt text, add a second instance of alt text below the first and use the tag LONG. </w:t>
+      </w:r>
     </w:p>
   </w:comment>
   <w:comment w:id="4" w:author="EsriPress" w:date="2021-07-08T16:00:00Z" w:initials="EP">
@@ -1860,26 +2902,17 @@
         <w:annotationRef/>
       </w:r>
       <w:r>
-        <w:t>Use the ALT TEXT style to a</w:t>
-      </w:r>
-      <w:r>
         <w:rPr>
           <w:rStyle w:val="CommentReference"/>
         </w:rPr>
         <w:annotationRef/>
       </w:r>
       <w:r>
-        <w:t xml:space="preserve">dd alt text for every figure, regardless of whether it also has a caption. Alt text describes the figure for sight-impaired readers of the e-book. Limit alt text. If a figure requires longer alt text, add a second instance of alt text below the first and </w:t>
-      </w:r>
-      <w:r>
-        <w:t>use the tag</w:t>
-      </w:r>
-      <w:r>
-        <w:t xml:space="preserve"> LONG. </w:t>
+        <w:t>Add a figure number and caption for all non-exercise images. Captions should briefly describe the contents or importance of the image but should not repeat the identical information in the chapter text. Figure numbers should be chronological in the chapter. If a credit line is needed, add it directly below the caption.</w:t>
       </w:r>
     </w:p>
   </w:comment>
-  <w:comment w:id="5" w:author="EsriPress" w:date="2021-07-08T16:00:00Z" w:initials="EP">
+  <w:comment w:id="5" w:author="EsriPress" w:date="2021-07-08T16:01:00Z" w:initials="EP">
     <w:p>
       <w:pPr>
         <w:pStyle w:val="CommentText"/>
@@ -1896,11 +2929,57 @@
         </w:rPr>
         <w:annotationRef/>
       </w:r>
-      <w:bookmarkStart w:id="6" w:name="_Hlk75951869"/>
-      <w:r>
-        <w:t>Add a figure number and caption for all non-exercise images. Captions should briefly describe the contents or importance of the image but should not repeat the identical information in the chapter text. Figure numbers should be chronological in the chapter. If a credit line is needed, add it directly below the caption.</w:t>
-      </w:r>
-      <w:bookmarkEnd w:id="6"/>
+      <w:r>
+        <w:t xml:space="preserve">Just as a chapter title covers all chapter content at a high level, an exercise title should cover all the steps at a high level. Number and style exercise titles </w:t>
+      </w:r>
+      <w:r>
+        <w:t>use</w:t>
+      </w:r>
+      <w:r>
+        <w:t xml:space="preserve"> heading level 1. Exercise titles appear in the book’s table of contents.</w:t>
+      </w:r>
+      <w:r>
+        <w:t xml:space="preserve"> Generally no more than two tutorials per chapter.</w:t>
+      </w:r>
+    </w:p>
+    <w:p>
+      <w:pPr>
+        <w:pStyle w:val="CommentText"/>
+      </w:pPr>
+    </w:p>
+  </w:comment>
+  <w:comment w:id="6" w:author="EsriPress" w:date="2021-07-08T16:01:00Z" w:initials="EP">
+    <w:p>
+      <w:pPr>
+        <w:pStyle w:val="CommentText"/>
+      </w:pPr>
+      <w:r>
+        <w:rPr>
+          <w:rStyle w:val="CommentReference"/>
+        </w:rPr>
+        <w:annotationRef/>
+      </w:r>
+      <w:r>
+        <w:rPr>
+          <w:rStyle w:val="CommentReference"/>
+        </w:rPr>
+        <w:annotationRef/>
+      </w:r>
+      <w:r>
+        <w:t xml:space="preserve">The tutorial introduction describes what students will accomplish: what </w:t>
+      </w:r>
+      <w:r>
+        <w:t>they are doing and why</w:t>
+      </w:r>
+      <w:r>
+        <w:t>. This explanation should give background on the reasons for the upcoming</w:t>
+      </w:r>
+      <w:r>
+        <w:t xml:space="preserve"> </w:t>
+      </w:r>
+      <w:r>
+        <w:t>steps.</w:t>
+      </w:r>
     </w:p>
   </w:comment>
   <w:comment w:id="7" w:author="EsriPress" w:date="2021-07-08T16:01:00Z" w:initials="EP">
@@ -1921,22 +3000,23 @@
         <w:annotationRef/>
       </w:r>
       <w:r>
-        <w:t xml:space="preserve">Just as a chapter title covers all chapter content at a high level, an exercise title should cover all the steps at a high level. Number and style exercise titles </w:t>
-      </w:r>
-      <w:r>
-        <w:t>use</w:t>
-      </w:r>
-      <w:r>
-        <w:t xml:space="preserve"> heading level 1. Exercise titles appear in the book’s table of contents.</w:t>
-      </w:r>
-      <w:r>
-        <w:t xml:space="preserve"> Generally no more than two tutorials per chapter.</w:t>
-      </w:r>
-    </w:p>
-    <w:p>
-      <w:pPr>
-        <w:pStyle w:val="CommentText"/>
-      </w:pPr>
+        <w:t>G</w:t>
+      </w:r>
+      <w:r>
+        <w:t xml:space="preserve">roup a series of numbered </w:t>
+      </w:r>
+      <w:r>
+        <w:t xml:space="preserve">actions (steps) </w:t>
+      </w:r>
+      <w:r>
+        <w:t xml:space="preserve"> for performing a </w:t>
+      </w:r>
+      <w:r>
+        <w:t>part of</w:t>
+      </w:r>
+      <w:r>
+        <w:t xml:space="preserve"> the workflow. Use an imperative verb and a heading level 2.</w:t>
+      </w:r>
     </w:p>
   </w:comment>
   <w:comment w:id="8" w:author="EsriPress" w:date="2021-07-08T16:01:00Z" w:initials="EP">
@@ -1957,19 +3037,19 @@
         <w:annotationRef/>
       </w:r>
       <w:r>
-        <w:t xml:space="preserve">The tutorial introduction describes what students will accomplish: what </w:t>
-      </w:r>
-      <w:r>
-        <w:t>they are doing and why</w:t>
-      </w:r>
-      <w:r>
-        <w:t>. This explanation should give background on the reasons for the upcoming</w:t>
-      </w:r>
-      <w:r>
-        <w:t xml:space="preserve"> </w:t>
-      </w:r>
-      <w:r>
-        <w:t>steps.</w:t>
+        <w:rPr>
+          <w:rStyle w:val="CommentReference"/>
+        </w:rPr>
+        <w:annotationRef/>
+      </w:r>
+      <w:r>
+        <w:rPr>
+          <w:rStyle w:val="CommentReference"/>
+        </w:rPr>
+        <w:annotationRef/>
+      </w:r>
+      <w:r>
+        <w:t>Introduce the step workflow and the reasons why the operation is useful or important. Prepare readers for the action ahead. Simpler, straightforward steps (or steps that are similar to other steps in earlier exercises) may not require an introduction.</w:t>
       </w:r>
     </w:p>
   </w:comment>
@@ -1991,26 +3071,31 @@
         <w:annotationRef/>
       </w:r>
       <w:r>
-        <w:t>G</w:t>
-      </w:r>
-      <w:r>
-        <w:t xml:space="preserve">roup a series of numbered </w:t>
-      </w:r>
-      <w:r>
-        <w:t xml:space="preserve">actions (steps) </w:t>
-      </w:r>
-      <w:r>
-        <w:t xml:space="preserve"> for performing a </w:t>
-      </w:r>
-      <w:r>
-        <w:t>part of</w:t>
-      </w:r>
-      <w:r>
-        <w:t xml:space="preserve"> the workflow. Use an imperative verb and a heading level 2.</w:t>
+        <w:rPr>
+          <w:rStyle w:val="CommentReference"/>
+        </w:rPr>
+        <w:annotationRef/>
+      </w:r>
+      <w:bookmarkStart w:id="10" w:name="_Hlk75958190"/>
+      <w:r>
+        <w:t xml:space="preserve">An action item is a single task (or two very closely related tasks), concisely stated with an imperative verb. </w:t>
+      </w:r>
+      <w:r>
+        <w:t>Limit the number to &lt;10</w:t>
+      </w:r>
+      <w:r>
+        <w:t>. Action items are always numbered and usually include only a single action</w:t>
+      </w:r>
+      <w:r>
+        <w:t xml:space="preserve"> unless combining related clicks</w:t>
+      </w:r>
+      <w:bookmarkEnd w:id="10"/>
+      <w:r>
+        <w:t>, “Browse to … and open”.</w:t>
       </w:r>
     </w:p>
   </w:comment>
-  <w:comment w:id="10" w:author="EsriPress" w:date="2021-07-08T16:01:00Z" w:initials="EP">
+  <w:comment w:id="11" w:author="EsriPress" w:date="2021-07-08T16:02:00Z" w:initials="EP">
     <w:p>
       <w:pPr>
         <w:pStyle w:val="CommentText"/>
@@ -2022,6 +3107,16 @@
         <w:annotationRef/>
       </w:r>
       <w:r>
+        <w:t>Explanations are added to an action to specify the relevance of that action. They’re meant to answer the question: “Why did I just perform this action?” They aren’t necessary after every action; use them to explain what might be confusing to students, and apply the BODY TEXT style to them to distinguish them visually from the corresponding action (which uses the EXERCISE STEP style).</w:t>
+      </w:r>
+    </w:p>
+  </w:comment>
+  <w:comment w:id="12" w:author="EsriPress" w:date="2021-07-08T16:02:00Z" w:initials="EP">
+    <w:p>
+      <w:pPr>
+        <w:pStyle w:val="CommentText"/>
+      </w:pPr>
+      <w:r>
         <w:rPr>
           <w:rStyle w:val="CommentReference"/>
         </w:rPr>
@@ -2034,55 +3129,7 @@
         <w:annotationRef/>
       </w:r>
       <w:r>
-        <w:rPr>
-          <w:rStyle w:val="CommentReference"/>
-        </w:rPr>
-        <w:annotationRef/>
-      </w:r>
-      <w:r>
-        <w:t>Introduce the step workflow and the reasons why the operation is useful or important. Prepare readers for the action ahead. Simpler, straightforward steps (or steps that are similar to other steps in earlier exercises) may not require an introduction.</w:t>
-      </w:r>
-    </w:p>
-  </w:comment>
-  <w:comment w:id="11" w:author="EsriPress" w:date="2021-07-08T16:01:00Z" w:initials="EP">
-    <w:p>
-      <w:pPr>
-        <w:pStyle w:val="CommentText"/>
-      </w:pPr>
-      <w:r>
-        <w:rPr>
-          <w:rStyle w:val="CommentReference"/>
-        </w:rPr>
-        <w:annotationRef/>
-      </w:r>
-      <w:r>
-        <w:rPr>
-          <w:rStyle w:val="CommentReference"/>
-        </w:rPr>
-        <w:annotationRef/>
-      </w:r>
-      <w:r>
-        <w:rPr>
-          <w:rStyle w:val="CommentReference"/>
-        </w:rPr>
-        <w:annotationRef/>
-      </w:r>
-      <w:bookmarkStart w:id="12" w:name="_Hlk75958190"/>
-      <w:r>
-        <w:t xml:space="preserve">An action item is a single task (or two very closely related tasks), concisely stated with an imperative verb. </w:t>
-      </w:r>
-      <w:r>
-        <w:t>Limit the number to &lt;10</w:t>
-      </w:r>
-      <w:r>
-        <w:t>. Action items are always numbered and usually include only a single action</w:t>
-      </w:r>
-      <w:r>
-        <w:t xml:space="preserve"> unless combining related clicks</w:t>
-      </w:r>
-      <w:bookmarkEnd w:id="12"/>
-      <w:r>
-        <w:t>, “Browse to … and open”.</w:t>
+        <w:t>Explanations can also be used to provide related concepts, commentary, or transitions to the next action item.</w:t>
       </w:r>
     </w:p>
   </w:comment>
@@ -2098,7 +3145,53 @@
         <w:annotationRef/>
       </w:r>
       <w:r>
-        <w:t>Explanations are added to an action to specify the relevance of that action. They’re meant to answer the question: “Why did I just perform this action?” They aren’t necessary after every action; use them to explain what might be confusing to students, and apply the BODY TEXT style to them to distinguish them visually from the corresponding action (which uses the EXERCISE STEP style).</w:t>
+        <w:rPr>
+          <w:rStyle w:val="CommentReference"/>
+        </w:rPr>
+        <w:annotationRef/>
+      </w:r>
+      <w:r>
+        <w:t>UI screenshots show</w:t>
+      </w:r>
+      <w:r>
+        <w:rPr>
+          <w:rStyle w:val="CommentReference"/>
+        </w:rPr>
+        <w:annotationRef/>
+      </w:r>
+      <w:r>
+        <w:t xml:space="preserve"> settings that may be difficult to locate and </w:t>
+      </w:r>
+      <w:r>
+        <w:t>apply</w:t>
+      </w:r>
+      <w:r>
+        <w:t xml:space="preserve">. UI screenshots are </w:t>
+      </w:r>
+      <w:r>
+        <w:t xml:space="preserve">especially </w:t>
+      </w:r>
+      <w:r>
+        <w:t xml:space="preserve">useful in </w:t>
+      </w:r>
+      <w:r>
+        <w:t>early</w:t>
+      </w:r>
+      <w:r>
+        <w:t xml:space="preserve"> chapters when the UI is less familiar to students. As students browse to elements in the software repeatedly throughout the exercises, provide fewer screenshots. This trains them to rely on their memory of where and how to access these elements. Crop UI screenshots to the areas of interest and don’t add boxes or arrows. UI screenshots should not have captions or figure numbering but should include alt text. </w:t>
+      </w:r>
+    </w:p>
+    <w:p>
+      <w:pPr>
+        <w:pStyle w:val="CommentText"/>
+      </w:pPr>
+    </w:p>
+    <w:p>
+      <w:pPr>
+        <w:pStyle w:val="CommentText"/>
+      </w:pPr>
+      <w:r>
+        <w:t>Do NOT expect students to completely rely on a UI screenshot to perform a task (such as setting parameters in a geoprocessing tool pane). Those instructions MUST be provided in text as part of the action, which helps Esri Press books adhere to federal accessibility rules. The screenshot is merely a visual complement to the textual instruction.</w:t>
       </w:r>
     </w:p>
   </w:comment>
@@ -2120,7 +3213,7 @@
         <w:annotationRef/>
       </w:r>
       <w:r>
-        <w:t>Explanations can also be used to provide related concepts, commentary, or transitions to the next action item.</w:t>
+        <w:t>Example of screenshot of the ArcGIS Pro ribbon, cropped to the area of interest.</w:t>
       </w:r>
     </w:p>
   </w:comment>
@@ -2142,8 +3235,18 @@
         <w:annotationRef/>
       </w:r>
       <w:r>
-        <w:t>UI screenshots show</w:t>
-      </w:r>
+        <w:t>Example of fully explicit language to use in directing readers to a location on the ribbon.</w:t>
+      </w:r>
+      <w:r>
+        <w:t xml:space="preserve"> This uses the tab, group and button directions. Later instructions for this button can be limited to something like, “Open the Function Editor” or if the user is on a different tab, the direction to open correct tab may be important to include, “on the Imagery tab, open the Function Editor.”</w:t>
+      </w:r>
+    </w:p>
+  </w:comment>
+  <w:comment w:id="16" w:author="EsriPress" w:date="2021-07-08T16:03:00Z" w:initials="EP">
+    <w:p>
+      <w:pPr>
+        <w:pStyle w:val="CommentText"/>
+      </w:pPr>
       <w:r>
         <w:rPr>
           <w:rStyle w:val="CommentReference"/>
@@ -2151,46 +3254,35 @@
         <w:annotationRef/>
       </w:r>
       <w:r>
-        <w:t xml:space="preserve"> settings that may be difficult to locate and </w:t>
-      </w:r>
-      <w:r>
-        <w:t>apply</w:t>
-      </w:r>
-      <w:r>
-        <w:t xml:space="preserve">. UI screenshots are </w:t>
-      </w:r>
-      <w:r>
-        <w:t xml:space="preserve">especially </w:t>
-      </w:r>
-      <w:r>
-        <w:t xml:space="preserve">useful in </w:t>
-      </w:r>
-      <w:r>
-        <w:t>early</w:t>
-      </w:r>
-      <w:r>
-        <w:t xml:space="preserve"> chapters when the UI is less familiar to students. As students browse to elements in the software repeatedly throughout the exercises, provide fewer screenshots. This trains them to rely on their memory of where and how to access these elements. Crop UI screenshots to the areas of interest and don’t add boxes or arrows. UI screenshots should not have captions or figure numbering but should include alt text. </w:t>
-      </w:r>
-    </w:p>
+        <w:rPr>
+          <w:rStyle w:val="CommentReference"/>
+        </w:rPr>
+        <w:annotationRef/>
+      </w:r>
+      <w:r>
+        <w:t>Example of a fully explicit instruction for opening an attribute table, use</w:t>
+      </w:r>
+      <w:r>
+        <w:t xml:space="preserve"> this</w:t>
+      </w:r>
+      <w:r>
+        <w:t xml:space="preserve"> two or three times in the early part of a book. On subsequent occurrences, the instruction should be more general, which requires the student to rely on memory and thus improves learning. Example: “Open the attribute table for the </w:t>
+      </w:r>
+      <w:proofErr w:type="spellStart"/>
+      <w:r>
+        <w:t>Jersey_Streets</w:t>
+      </w:r>
+      <w:proofErr w:type="spellEnd"/>
+      <w:r>
+        <w:t xml:space="preserve"> layer.”</w:t>
+      </w:r>
+    </w:p>
+  </w:comment>
+  <w:comment w:id="17" w:author="EsriPress" w:date="2021-07-08T16:03:00Z" w:initials="EP">
     <w:p>
       <w:pPr>
         <w:pStyle w:val="CommentText"/>
       </w:pPr>
-    </w:p>
-    <w:p>
-      <w:pPr>
-        <w:pStyle w:val="CommentText"/>
-      </w:pPr>
-      <w:r>
-        <w:t>Do NOT expect students to completely rely on a UI screenshot to perform a task (such as setting parameters in a geoprocessing tool pane). Those instructions MUST be provided in text as part of the action, which helps Esri Press books adhere to federal accessibility rules. The screenshot is merely a visual complement to the textual instruction.</w:t>
-      </w:r>
-    </w:p>
-  </w:comment>
-  <w:comment w:id="16" w:author="EsriPress" w:date="2021-07-08T16:02:00Z" w:initials="EP">
-    <w:p>
-      <w:pPr>
-        <w:pStyle w:val="CommentText"/>
-      </w:pPr>
       <w:r>
         <w:rPr>
           <w:rStyle w:val="CommentReference"/>
@@ -2204,32 +3296,26 @@
         <w:annotationRef/>
       </w:r>
       <w:r>
-        <w:t>Example of screenshot of the ArcGIS Pro ribbon, cropped to the area of interest.</w:t>
-      </w:r>
-    </w:p>
-  </w:comment>
-  <w:comment w:id="17" w:author="EsriPress" w:date="2021-07-08T16:02:00Z" w:initials="EP">
-    <w:p>
-      <w:pPr>
-        <w:pStyle w:val="CommentText"/>
-      </w:pPr>
-      <w:r>
-        <w:rPr>
-          <w:rStyle w:val="CommentReference"/>
-        </w:rPr>
-        <w:annotationRef/>
-      </w:r>
-      <w:r>
-        <w:rPr>
-          <w:rStyle w:val="CommentReference"/>
-        </w:rPr>
-        <w:annotationRef/>
-      </w:r>
-      <w:r>
-        <w:t>Example of fully explicit language to use in directing readers to a location on the ribbon.</w:t>
-      </w:r>
-      <w:r>
-        <w:t xml:space="preserve"> This uses the tab, group and button directions. Later instructions for this button can be limited to something like, “Open the Function Editor” or if the user is on a different tab, the direction to open correct tab may be important to include, “on the Imagery tab, open the Function Editor.”</w:t>
+        <w:t xml:space="preserve">Limit attribute table screenshots to five records and crop to the area of interest—in this case, the </w:t>
+      </w:r>
+      <w:proofErr w:type="spellStart"/>
+      <w:r>
+        <w:t>X_Coor</w:t>
+      </w:r>
+      <w:proofErr w:type="spellEnd"/>
+      <w:r>
+        <w:t xml:space="preserve"> and the </w:t>
+      </w:r>
+      <w:proofErr w:type="spellStart"/>
+      <w:r>
+        <w:t>Y_Coor</w:t>
+      </w:r>
+      <w:proofErr w:type="spellEnd"/>
+      <w:r>
+        <w:t xml:space="preserve"> fields—unless more records are needed to show something (which should be rare).</w:t>
+      </w:r>
+      <w:r>
+        <w:t xml:space="preserve"> Generally limit to 5 records.</w:t>
       </w:r>
     </w:p>
   </w:comment>
@@ -2251,17 +3337,11 @@
         <w:annotationRef/>
       </w:r>
       <w:r>
-        <w:t>Example of a fully explicit instruction for opening an attribute table, use</w:t>
-      </w:r>
-      <w:r>
-        <w:t xml:space="preserve"> this</w:t>
-      </w:r>
-      <w:r>
-        <w:t xml:space="preserve"> two or three times in the early part of a book. On subsequent occurrences, the instruction should be more general, which requires the student to rely on memory and thus improves learning. Example: “Open the attribute table for the Jersey_Streets layer.”</w:t>
+        <w:t>Action items 1, 2, and 3 here use explicit instructions. Use this approach early in the book (say, the first chapter or two). In subsequent chapters, pare back the explicitness of such action items: “Search for and open the Project tool, and set the following parameters.” Paring back encourages students to retain the information and grow more confident with the software as they progress through the book.</w:t>
       </w:r>
     </w:p>
   </w:comment>
-  <w:comment w:id="19" w:author="EsriPress" w:date="2021-07-08T16:03:00Z" w:initials="EP">
+  <w:comment w:id="19" w:author="EsriPress" w:date="2021-07-08T16:06:00Z" w:initials="EP">
     <w:p>
       <w:pPr>
         <w:pStyle w:val="CommentText"/>
@@ -2273,20 +3353,36 @@
         <w:annotationRef/>
       </w:r>
       <w:r>
+        <w:t>Use the STUDENT INPUT style for anything that students type on their keyboard (usually prefaced with the word “type” instead of “enter”).</w:t>
+      </w:r>
+    </w:p>
+  </w:comment>
+  <w:comment w:id="20" w:author="EsriPress" w:date="2021-07-08T16:06:00Z" w:initials="EP">
+    <w:p>
+      <w:pPr>
+        <w:pStyle w:val="CommentText"/>
+      </w:pPr>
+      <w:r>
         <w:rPr>
           <w:rStyle w:val="CommentReference"/>
         </w:rPr>
         <w:annotationRef/>
       </w:r>
       <w:r>
-        <w:t>Limit attribute table screenshots to five records and crop to the area of interest—in this case, the X_Coor and the Y_Coor fields—unless more records are needed to show something (which should be rare).</w:t>
-      </w:r>
-      <w:r>
-        <w:t xml:space="preserve"> Generally limit to 5 records.</w:t>
+        <w:rPr>
+          <w:rStyle w:val="CommentReference"/>
+        </w:rPr>
+        <w:annotationRef/>
+      </w:r>
+      <w:r>
+        <w:t>Give instructions only for those tool parameters that need modifying—default parameters can be ignored or explained with a note</w:t>
+      </w:r>
+      <w:r>
+        <w:t>.</w:t>
       </w:r>
     </w:p>
   </w:comment>
-  <w:comment w:id="20" w:author="EsriPress" w:date="2021-07-08T16:03:00Z" w:initials="EP">
+  <w:comment w:id="21" w:author="EsriPress" w:date="2021-07-08T16:07:00Z" w:initials="EP">
     <w:p>
       <w:pPr>
         <w:pStyle w:val="CommentText"/>
@@ -2298,29 +3394,7 @@
         <w:annotationRef/>
       </w:r>
       <w:r>
-        <w:rPr>
-          <w:rStyle w:val="CommentReference"/>
-        </w:rPr>
-        <w:annotationRef/>
-      </w:r>
-      <w:r>
-        <w:t>Action items 1, 2, and 3 here use explicit instructions. Use this approach early in the book (say, the first chapter or two). In subsequent chapters, pare back the explicitness of such action items: “Search for and open the Project tool, and set the following parameters.” Paring back encourages students to retain the information and grow more confident with the software as they progress through the book.</w:t>
-      </w:r>
-    </w:p>
-  </w:comment>
-  <w:comment w:id="21" w:author="EsriPress" w:date="2021-07-08T16:06:00Z" w:initials="EP">
-    <w:p>
-      <w:pPr>
-        <w:pStyle w:val="CommentText"/>
-      </w:pPr>
-      <w:r>
-        <w:rPr>
-          <w:rStyle w:val="CommentReference"/>
-        </w:rPr>
-        <w:annotationRef/>
-      </w:r>
-      <w:r>
-        <w:t>Use the STUDENT INPUT style for anything that students type on their keyboard (usually prefaced with the word “type” instead of “enter”).</w:t>
+        <w:t>When useful, provide explanation for why a particular value is needed or how the tool operates. Here, it is provided using the TIP style.</w:t>
       </w:r>
     </w:p>
   </w:comment>
@@ -2342,10 +3416,15 @@
         <w:annotationRef/>
       </w:r>
       <w:r>
-        <w:t>Give instructions only for those tool parameters that need modifying—default parameters can be ignored or explained with a note</w:t>
-      </w:r>
-      <w:r>
-        <w:t>.</w:t>
+        <w:t>Example of how to crop a tool interface figure</w:t>
+      </w:r>
+    </w:p>
+    <w:p>
+      <w:pPr>
+        <w:pStyle w:val="CommentText"/>
+      </w:pPr>
+      <w:r>
+        <w:t>Generally you should rely on providing these parameters using text (shown above). Complex tools or parameters may require figures. Use sparingly.</w:t>
       </w:r>
     </w:p>
   </w:comment>
@@ -2361,11 +3440,17 @@
         <w:annotationRef/>
       </w:r>
       <w:r>
-        <w:t>When useful, provide explanation for why a particular value is needed or how the tool operates. Here, it is provided using the TIP style.</w:t>
+        <w:rPr>
+          <w:rStyle w:val="CommentReference"/>
+        </w:rPr>
+        <w:annotationRef/>
+      </w:r>
+      <w:r>
+        <w:t xml:space="preserve">The alt text does not need to repeat those parameters that were provided in textual instruction. </w:t>
       </w:r>
     </w:p>
   </w:comment>
-  <w:comment w:id="24" w:author="EsriPress" w:date="2021-07-08T16:06:00Z" w:initials="EP">
+  <w:comment w:id="24" w:author="Craig Carpenter" w:date="2023-04-18T13:49:00Z" w:initials="CC">
     <w:p>
       <w:pPr>
         <w:pStyle w:val="CommentText"/>
@@ -2377,21 +3462,7 @@
         <w:annotationRef/>
       </w:r>
       <w:r>
-        <w:rPr>
-          <w:rStyle w:val="CommentReference"/>
-        </w:rPr>
-        <w:annotationRef/>
-      </w:r>
-      <w:r>
-        <w:t>Example of how to crop a tool interface figure</w:t>
-      </w:r>
-    </w:p>
-    <w:p>
-      <w:pPr>
-        <w:pStyle w:val="CommentText"/>
-      </w:pPr>
-      <w:r>
-        <w:t>Generally you should rely on providing these parameters using text (shown above). Complex tools or parameters may require figures. Use sparingly.</w:t>
+        <w:t>For complex operations, have a section called something like “Make mistakes now” Repeat the section with a new dataset. “Don’t worry about mistakes, just try it again and reference the chapter if needed. When you are ready to apply this chapter’s content to a real project you’ll be ready to go without the stress.”</w:t>
       </w:r>
     </w:p>
   </w:comment>
@@ -2413,15 +3484,21 @@
         <w:annotationRef/>
       </w:r>
       <w:r>
-        <w:t xml:space="preserve">The alt text does not need to repeat those parameters that were provided in textual instruction. </w:t>
+        <w:t>At strategic points, consider the opportunity to have students perform a similar operation on their own, using a different layer</w:t>
+      </w:r>
+      <w:r>
+        <w:rPr>
+          <w:rStyle w:val="CommentReference"/>
+        </w:rPr>
+        <w:annotationRef/>
+      </w:r>
+      <w:r>
+        <w:t>, map, and so on. Keep the instructional text general and concise, which challenges students to repeat the step workflow using their own memory. If needed, provide the solution in an appendix or an ancillary handout.</w:t>
       </w:r>
     </w:p>
   </w:comment>
-  <w:comment w:id="26" w:author="Craig Carpenter" w:date="2023-04-18T13:49:00Z" w:initials="CC">
-    <w:p>
-      <w:pPr>
-        <w:pStyle w:val="CommentText"/>
-      </w:pPr>
+  <w:comment w:id="26" w:author="EsriPress" w:date="2021-07-08T16:07:00Z" w:initials="EP">
+    <w:p>
       <w:r>
         <w:rPr>
           <w:rStyle w:val="CommentReference"/>
@@ -2429,7 +3506,28 @@
         <w:annotationRef/>
       </w:r>
       <w:r>
-        <w:t>For complex operations, have a section called something like “Make mistakes now” Repeat the section with a new dataset. “Don’t worry about mistakes, just try it again and reference the chapter if needed. When you are ready to apply this chapter’s content to a real project you’ll be ready to go without the stress.”</w:t>
+        <w:t xml:space="preserve">A graphic </w:t>
+      </w:r>
+      <w:r>
+        <w:rPr>
+          <w:rStyle w:val="CommentReference"/>
+        </w:rPr>
+        <w:annotationRef/>
+      </w:r>
+      <w:r>
+        <w:rPr>
+          <w:rStyle w:val="CommentReference"/>
+        </w:rPr>
+        <w:annotationRef/>
+      </w:r>
+      <w:r>
+        <w:t xml:space="preserve">helps students verify their </w:t>
+      </w:r>
+      <w:r>
+        <w:t>work and</w:t>
+      </w:r>
+      <w:r>
+        <w:t xml:space="preserve"> gives them a sense of completion. Crop to the area of interest—in many cases, only the map. You can include the Contents pane if it’s helpful to show the layers that are on vs. off.</w:t>
       </w:r>
     </w:p>
   </w:comment>
@@ -2445,14 +3543,31 @@
         <w:annotationRef/>
       </w:r>
       <w:r>
+        <w:t>You may use this style or Word comments to communicate with the editor.</w:t>
+      </w:r>
+    </w:p>
+  </w:comment>
+  <w:comment w:id="28" w:author="Craig Carpenter" w:date="2023-04-18T13:56:00Z" w:initials="CC">
+    <w:p>
+      <w:pPr>
+        <w:pStyle w:val="CommentText"/>
+      </w:pPr>
+      <w:r>
         <w:rPr>
           <w:rStyle w:val="CommentReference"/>
         </w:rPr>
         <w:annotationRef/>
       </w:r>
       <w:r>
-        <w:t>At strategic points, consider the opportunity to have students perform a similar operation on their own, using a different layer</w:t>
-      </w:r>
+        <w:t>Add a quick tip or trick, often a UI/UX skill to teach something beyond functionality. Provide a skill to improve the appearance and usage.</w:t>
+      </w:r>
+    </w:p>
+  </w:comment>
+  <w:comment w:id="29" w:author="EsriPress" w:date="2021-07-08T16:08:00Z" w:initials="EP">
+    <w:p>
+      <w:pPr>
+        <w:pStyle w:val="CommentText"/>
+      </w:pPr>
       <w:r>
         <w:rPr>
           <w:rStyle w:val="CommentReference"/>
@@ -2460,12 +3575,15 @@
         <w:annotationRef/>
       </w:r>
       <w:r>
-        <w:t>, map, and so on. Keep the instructional text general and concise, which challenges students to repeat the step workflow using their own memory. If needed, provide the solution in an appendix or an ancillary handout.</w:t>
+        <w:t>A brief chapter summary reinforces the important lessons learned and may provide a transition to the next chapter.</w:t>
       </w:r>
     </w:p>
   </w:comment>
-  <w:comment w:id="28" w:author="EsriPress" w:date="2021-07-08T16:07:00Z" w:initials="EP">
-    <w:p>
+  <w:comment w:id="30" w:author="EsriPress" w:date="2021-07-08T16:08:00Z" w:initials="EP">
+    <w:p>
+      <w:pPr>
+        <w:pStyle w:val="CommentText"/>
+      </w:pPr>
       <w:r>
         <w:rPr>
           <w:rStyle w:val="CommentReference"/>
@@ -2473,32 +3591,66 @@
         <w:annotationRef/>
       </w:r>
       <w:r>
-        <w:t xml:space="preserve">A graphic </w:t>
-      </w:r>
-      <w:r>
         <w:rPr>
           <w:rStyle w:val="CommentReference"/>
         </w:rPr>
         <w:annotationRef/>
       </w:r>
       <w:r>
+        <w:t>Adding an exercise workflow in outline format at the end of an exercise is useful but optional. Th</w:t>
+      </w:r>
+      <w:r>
+        <w:t>is</w:t>
+      </w:r>
+      <w:r>
+        <w:t xml:space="preserve"> can provide learning value for student</w:t>
+      </w:r>
+      <w:r>
+        <w:t xml:space="preserve"> and</w:t>
+      </w:r>
+      <w:r>
+        <w:t xml:space="preserve"> provide insights into why an exercise was organized within a particular workflow</w:t>
+      </w:r>
+      <w:r>
+        <w:t xml:space="preserve">. It </w:t>
+      </w:r>
+      <w:r>
+        <w:t>helps to see the workflow at a glance to understand why it follows a specific order</w:t>
+      </w:r>
+      <w:r>
+        <w:t xml:space="preserve"> and makes it easy to repeat without having the page through the chapter</w:t>
+      </w:r>
+      <w:r>
+        <w:t>.</w:t>
+      </w:r>
+    </w:p>
+  </w:comment>
+  <w:comment w:id="31" w:author="Craig Carpenter" w:date="2023-04-18T14:07:00Z" w:initials="CC">
+    <w:p>
+      <w:pPr>
+        <w:pStyle w:val="CommentText"/>
+      </w:pPr>
+      <w:r>
         <w:rPr>
           <w:rStyle w:val="CommentReference"/>
         </w:rPr>
         <w:annotationRef/>
       </w:r>
       <w:r>
-        <w:t xml:space="preserve">helps students verify their </w:t>
-      </w:r>
-      <w:r>
-        <w:t>work and</w:t>
-      </w:r>
-      <w:r>
-        <w:t xml:space="preserve"> gives them a sense of completion. Crop to the area of interest—in many cases, only the map. You can include the Contents pane if it’s helpful to show the layers that are on vs. off.</w:t>
+        <w:t xml:space="preserve">Useful information at-a-glance. Tables, summary information, etc. </w:t>
+      </w:r>
+      <w:r>
+        <w:t xml:space="preserve">Which Image Service Type is Right for </w:t>
+      </w:r>
+      <w:r>
+        <w:t>Your Project</w:t>
+      </w:r>
+      <w:r>
+        <w:t>?</w:t>
       </w:r>
     </w:p>
   </w:comment>
-  <w:comment w:id="29" w:author="EsriPress" w:date="2021-07-08T16:07:00Z" w:initials="EP">
+  <w:comment w:id="32" w:author="Craig Carpenter" w:date="2023-09-06T10:50:00Z" w:initials="CC">
     <w:p>
       <w:pPr>
         <w:pStyle w:val="CommentText"/>
@@ -2510,130 +3662,11 @@
         <w:annotationRef/>
       </w:r>
       <w:r>
-        <w:t>You may use this style or Word comments to communicate with the editor.</w:t>
+        <w:t>Links, etc.</w:t>
       </w:r>
     </w:p>
   </w:comment>
-  <w:comment w:id="30" w:author="Craig Carpenter" w:date="2023-04-18T13:56:00Z" w:initials="CC">
-    <w:p>
-      <w:pPr>
-        <w:pStyle w:val="CommentText"/>
-      </w:pPr>
-      <w:r>
-        <w:rPr>
-          <w:rStyle w:val="CommentReference"/>
-        </w:rPr>
-        <w:annotationRef/>
-      </w:r>
-      <w:r>
-        <w:t>Add a quick tip or trick, often a UI/UX skill to teach something beyond functionality. Provide a skill to improve the appearance and usage.</w:t>
-      </w:r>
-    </w:p>
-  </w:comment>
-  <w:comment w:id="31" w:author="EsriPress" w:date="2021-07-08T16:08:00Z" w:initials="EP">
-    <w:p>
-      <w:pPr>
-        <w:pStyle w:val="CommentText"/>
-      </w:pPr>
-      <w:r>
-        <w:rPr>
-          <w:rStyle w:val="CommentReference"/>
-        </w:rPr>
-        <w:annotationRef/>
-      </w:r>
-      <w:r>
-        <w:t>A brief chapter summary reinforces the important lessons learned and may provide a transition to the next chapter.</w:t>
-      </w:r>
-    </w:p>
-  </w:comment>
-  <w:comment w:id="32" w:author="EsriPress" w:date="2021-07-08T16:08:00Z" w:initials="EP">
-    <w:p>
-      <w:pPr>
-        <w:pStyle w:val="CommentText"/>
-      </w:pPr>
-      <w:r>
-        <w:rPr>
-          <w:rStyle w:val="CommentReference"/>
-        </w:rPr>
-        <w:annotationRef/>
-      </w:r>
-      <w:r>
-        <w:rPr>
-          <w:rStyle w:val="CommentReference"/>
-        </w:rPr>
-        <w:annotationRef/>
-      </w:r>
-      <w:r>
-        <w:t>Adding an exercise workflow in outline format at the end of an exercise is useful but optional. Th</w:t>
-      </w:r>
-      <w:r>
-        <w:t>is</w:t>
-      </w:r>
-      <w:r>
-        <w:t xml:space="preserve"> can provide learning value for student</w:t>
-      </w:r>
-      <w:r>
-        <w:t xml:space="preserve"> and</w:t>
-      </w:r>
-      <w:r>
-        <w:t xml:space="preserve"> provide insights into why an exercise was organized within a particular workflow</w:t>
-      </w:r>
-      <w:r>
-        <w:t xml:space="preserve">. It </w:t>
-      </w:r>
-      <w:r>
-        <w:t>helps to see the workflow at a glance to understand why it follows a specific order</w:t>
-      </w:r>
-      <w:r>
-        <w:t xml:space="preserve"> and makes it easy to repeat without having the page through the chapter</w:t>
-      </w:r>
-      <w:r>
-        <w:t>.</w:t>
-      </w:r>
-    </w:p>
-  </w:comment>
-  <w:comment w:id="33" w:author="Craig Carpenter" w:date="2023-04-18T14:07:00Z" w:initials="CC">
-    <w:p>
-      <w:pPr>
-        <w:pStyle w:val="CommentText"/>
-      </w:pPr>
-      <w:r>
-        <w:rPr>
-          <w:rStyle w:val="CommentReference"/>
-        </w:rPr>
-        <w:annotationRef/>
-      </w:r>
-      <w:r>
-        <w:t xml:space="preserve">Useful information at-a-glance. Tables, summary information, etc. </w:t>
-      </w:r>
-      <w:r>
-        <w:t xml:space="preserve">Which Image Service Type is Right for </w:t>
-      </w:r>
-      <w:r>
-        <w:t>Your Project</w:t>
-      </w:r>
-      <w:r>
-        <w:t>?</w:t>
-      </w:r>
-    </w:p>
-  </w:comment>
-  <w:comment w:id="34" w:author="Craig Carpenter" w:date="2023-09-06T10:50:00Z" w:initials="CC">
-    <w:p>
-      <w:pPr>
-        <w:pStyle w:val="CommentText"/>
-      </w:pPr>
-      <w:r>
-        <w:rPr>
-          <w:rStyle w:val="CommentReference"/>
-        </w:rPr>
-        <w:annotationRef/>
-      </w:r>
-      <w:r>
-        <w:t>Links, etc.</w:t>
-      </w:r>
-    </w:p>
-  </w:comment>
-  <w:comment w:id="35" w:author="Craig Carpenter" w:date="2023-04-18T14:04:00Z" w:initials="CC">
+  <w:comment w:id="33" w:author="Craig Carpenter" w:date="2023-04-18T14:04:00Z" w:initials="CC">
     <w:p>
       <w:pPr>
         <w:pStyle w:val="CommentText"/>
@@ -2656,10 +3689,9 @@
 <w15:commentsEx xmlns:wpc="http://schemas.microsoft.com/office/word/2010/wordprocessingCanvas" xmlns:cx="http://schemas.microsoft.com/office/drawing/2014/chartex" xmlns:cx1="http://schemas.microsoft.com/office/drawing/2015/9/8/chartex" xmlns:cx2="http://schemas.microsoft.com/office/drawing/2015/10/21/chartex" xmlns:cx3="http://schemas.microsoft.com/office/drawing/2016/5/9/chartex" xmlns:cx4="http://schemas.microsoft.com/office/drawing/2016/5/10/chartex" xmlns:cx5="http://schemas.microsoft.com/office/drawing/2016/5/11/chartex" xmlns:cx6="http://schemas.microsoft.com/office/drawing/2016/5/12/chartex" xmlns:cx7="http://schemas.microsoft.com/office/drawing/2016/5/13/chartex" xmlns:cx8="http://schemas.microsoft.com/office/drawing/2016/5/14/chartex" xmlns:mc="http://schemas.openxmlformats.org/markup-compatibility/2006" xmlns:aink="http://schemas.microsoft.com/office/drawing/2016/ink" xmlns:am3d="http://schemas.microsoft.com/office/drawing/2017/model3d" xmlns:o="urn:schemas-microsoft-com:office:office" xmlns:oel="http://schemas.microsoft.com/office/2019/extlst" xmlns:r="http://schemas.openxmlformats.org/officeDocument/2006/relationships" xmlns:m="http://schemas.openxmlformats.org/officeDocument/2006/math" xmlns:v="urn:schemas-microsoft-com:vml" xmlns:wp14="http://schemas.microsoft.com/office/word/2010/wordprocessingDrawing" xmlns:wp="http://schemas.openxmlformats.org/drawingml/2006/wordprocessingDrawing" xmlns:w10="urn:schemas-microsoft-com:office:word" xmlns:w="http://schemas.openxmlformats.org/wordprocessingml/2006/main" xmlns:w14="http://schemas.microsoft.com/office/word/2010/wordml" xmlns:w15="http://schemas.microsoft.com/office/word/2012/wordml" xmlns:w16cex="http://schemas.microsoft.com/office/word/2018/wordml/cex" xmlns:w16cid="http://schemas.microsoft.com/office/word/2016/wordml/cid" xmlns:w16="http://schemas.microsoft.com/office/word/2018/wordml" xmlns:w16sdtdh="http://schemas.microsoft.com/office/word/2020/wordml/sdtdatahash" xmlns:w16se="http://schemas.microsoft.com/office/word/2015/wordml/symex" xmlns:wpg="http://schemas.microsoft.com/office/word/2010/wordprocessingGroup" xmlns:wpi="http://schemas.microsoft.com/office/word/2010/wordprocessingInk" xmlns:wne="http://schemas.microsoft.com/office/word/2006/wordml" xmlns:wps="http://schemas.microsoft.com/office/word/2010/wordprocessingShape" mc:Ignorable="w14 w15 w16se w16cid w16 w16cex w16sdtdh wp14">
   <w15:commentEx w15:paraId="627762CA" w15:done="0"/>
   <w15:commentEx w15:paraId="5BFEA2A4" w15:done="0"/>
-  <w15:commentEx w15:paraId="14D249D3" w15:done="0"/>
-  <w15:commentEx w15:paraId="17C150CF" w15:done="0"/>
-  <w15:commentEx w15:paraId="00AB154A" w15:done="0"/>
-  <w15:commentEx w15:paraId="6A338B00" w15:done="0"/>
+  <w15:commentEx w15:paraId="593EE469" w15:done="0"/>
+  <w15:commentEx w15:paraId="5CCD7931" w15:done="0"/>
+  <w15:commentEx w15:paraId="51AF3FF7" w15:done="0"/>
   <w15:commentEx w15:paraId="2FC584A4" w15:done="0"/>
   <w15:commentEx w15:paraId="19658FC3" w15:done="0"/>
   <w15:commentEx w15:paraId="3AFDC1AA" w15:done="0"/>
@@ -2692,7 +3724,7 @@
 </file>
 
 <file path=word/commentsExtensible.xml><?xml version="1.0" encoding="utf-8"?>
-<w16cex:commentsExtensible xmlns:wpc="http://schemas.microsoft.com/office/word/2010/wordprocessingCanvas" xmlns:cx="http://schemas.microsoft.com/office/drawing/2014/chartex" xmlns:cx1="http://schemas.microsoft.com/office/drawing/2015/9/8/chartex" xmlns:cx2="http://schemas.microsoft.com/office/drawing/2015/10/21/chartex" xmlns:cx3="http://schemas.microsoft.com/office/drawing/2016/5/9/chartex" xmlns:cx4="http://schemas.microsoft.com/office/drawing/2016/5/10/chartex" xmlns:cx5="http://schemas.microsoft.com/office/drawing/2016/5/11/chartex" xmlns:cx6="http://schemas.microsoft.com/office/drawing/2016/5/12/chartex" xmlns:cx7="http://schemas.microsoft.com/office/drawing/2016/5/13/chartex" xmlns:cx8="http://schemas.microsoft.com/office/drawing/2016/5/14/chartex" xmlns:cr="http://schemas.microsoft.com/office/comments/2020/reactions" xmlns:mc="http://schemas.openxmlformats.org/markup-compatibility/2006" xmlns:aink="http://schemas.microsoft.com/office/drawing/2016/ink" xmlns:am3d="http://schemas.microsoft.com/office/drawing/2017/model3d" xmlns:o="urn:schemas-microsoft-com:office:office" xmlns:oel="http://schemas.microsoft.com/office/2019/extlst" xmlns:r="http://schemas.openxmlformats.org/officeDocument/2006/relationships" xmlns:m="http://schemas.openxmlformats.org/officeDocument/2006/math" xmlns:v="urn:schemas-microsoft-com:vml" xmlns:wp14="http://schemas.microsoft.com/office/word/2010/wordprocessingDrawing" xmlns:wp="http://schemas.openxmlformats.org/drawingml/2006/wordprocessingDrawing" xmlns:w10="urn:schemas-microsoft-com:office:word" xmlns:w="http://schemas.openxmlformats.org/wordprocessingml/2006/main" xmlns:w14="http://schemas.microsoft.com/office/word/2010/wordml" xmlns:w15="http://schemas.microsoft.com/office/word/2012/wordml" xmlns:w16cex="http://schemas.microsoft.com/office/word/2018/wordml/cex" xmlns:w16cid="http://schemas.microsoft.com/office/word/2016/wordml/cid" xmlns:w16="http://schemas.microsoft.com/office/word/2018/wordml" xmlns:w16sdtdh="http://schemas.microsoft.com/office/word/2020/wordml/sdtdatahash" xmlns:w16se="http://schemas.microsoft.com/office/word/2015/wordml/symex" xmlns:wpg="http://schemas.microsoft.com/office/word/2010/wordprocessingGroup" xmlns:wpi="http://schemas.microsoft.com/office/word/2010/wordprocessingInk" xmlns:wne="http://schemas.microsoft.com/office/word/2006/wordml" xmlns:wps="http://schemas.microsoft.com/office/word/2010/wordprocessingShape" mc:Ignorable="w14 w15 w16se w16cid w16 w16cex w16sdtdh cr wp14">
+<w16cex:commentsExtensible xmlns:wpc="http://schemas.microsoft.com/office/word/2010/wordprocessingCanvas" xmlns:cx="http://schemas.microsoft.com/office/drawing/2014/chartex" xmlns:cx1="http://schemas.microsoft.com/office/drawing/2015/9/8/chartex" xmlns:cx2="http://schemas.microsoft.com/office/drawing/2015/10/21/chartex" xmlns:cx3="http://schemas.microsoft.com/office/drawing/2016/5/9/chartex" xmlns:cx4="http://schemas.microsoft.com/office/drawing/2016/5/10/chartex" xmlns:cx5="http://schemas.microsoft.com/office/drawing/2016/5/11/chartex" xmlns:cx6="http://schemas.microsoft.com/office/drawing/2016/5/12/chartex" xmlns:cx7="http://schemas.microsoft.com/office/drawing/2016/5/13/chartex" xmlns:cx8="http://schemas.microsoft.com/office/drawing/2016/5/14/chartex" xmlns:mc="http://schemas.openxmlformats.org/markup-compatibility/2006" xmlns:aink="http://schemas.microsoft.com/office/drawing/2016/ink" xmlns:am3d="http://schemas.microsoft.com/office/drawing/2017/model3d" xmlns:o="urn:schemas-microsoft-com:office:office" xmlns:oel="http://schemas.microsoft.com/office/2019/extlst" xmlns:r="http://schemas.openxmlformats.org/officeDocument/2006/relationships" xmlns:m="http://schemas.openxmlformats.org/officeDocument/2006/math" xmlns:v="urn:schemas-microsoft-com:vml" xmlns:wp14="http://schemas.microsoft.com/office/word/2010/wordprocessingDrawing" xmlns:wp="http://schemas.openxmlformats.org/drawingml/2006/wordprocessingDrawing" xmlns:w10="urn:schemas-microsoft-com:office:word" xmlns:w="http://schemas.openxmlformats.org/wordprocessingml/2006/main" xmlns:w14="http://schemas.microsoft.com/office/word/2010/wordml" xmlns:w15="http://schemas.microsoft.com/office/word/2012/wordml" xmlns:w16cex="http://schemas.microsoft.com/office/word/2018/wordml/cex" xmlns:w16cid="http://schemas.microsoft.com/office/word/2016/wordml/cid" xmlns:w16="http://schemas.microsoft.com/office/word/2018/wordml" xmlns:w16sdtdh="http://schemas.microsoft.com/office/word/2020/wordml/sdtdatahash" xmlns:w16se="http://schemas.microsoft.com/office/word/2015/wordml/symex" xmlns:wpg="http://schemas.microsoft.com/office/word/2010/wordprocessingGroup" xmlns:wpi="http://schemas.microsoft.com/office/word/2010/wordprocessingInk" xmlns:wne="http://schemas.microsoft.com/office/word/2006/wordml" xmlns:wps="http://schemas.microsoft.com/office/word/2010/wordprocessingShape" mc:Ignorable="w14 w15 w16se w16cid w16 w16cex w16sdtdh wp14">
   <w16cex:commentExtensible w16cex:durableId="27E91E58" w16cex:dateUtc="2023-04-18T20:49:00Z"/>
   <w16cex:commentExtensible w16cex:durableId="27E9200F" w16cex:dateUtc="2023-04-18T20:56:00Z"/>
   <w16cex:commentExtensible w16cex:durableId="27E922B0" w16cex:dateUtc="2023-04-18T21:07:00Z"/>
@@ -2705,10 +3737,9 @@
 <w16cid:commentsIds xmlns:wpc="http://schemas.microsoft.com/office/word/2010/wordprocessingCanvas" xmlns:cx="http://schemas.microsoft.com/office/drawing/2014/chartex" xmlns:cx1="http://schemas.microsoft.com/office/drawing/2015/9/8/chartex" xmlns:cx2="http://schemas.microsoft.com/office/drawing/2015/10/21/chartex" xmlns:cx3="http://schemas.microsoft.com/office/drawing/2016/5/9/chartex" xmlns:cx4="http://schemas.microsoft.com/office/drawing/2016/5/10/chartex" xmlns:cx5="http://schemas.microsoft.com/office/drawing/2016/5/11/chartex" xmlns:cx6="http://schemas.microsoft.com/office/drawing/2016/5/12/chartex" xmlns:cx7="http://schemas.microsoft.com/office/drawing/2016/5/13/chartex" xmlns:cx8="http://schemas.microsoft.com/office/drawing/2016/5/14/chartex" xmlns:mc="http://schemas.openxmlformats.org/markup-compatibility/2006" xmlns:aink="http://schemas.microsoft.com/office/drawing/2016/ink" xmlns:am3d="http://schemas.microsoft.com/office/drawing/2017/model3d" xmlns:o="urn:schemas-microsoft-com:office:office" xmlns:oel="http://schemas.microsoft.com/office/2019/extlst" xmlns:r="http://schemas.openxmlformats.org/officeDocument/2006/relationships" xmlns:m="http://schemas.openxmlformats.org/officeDocument/2006/math" xmlns:v="urn:schemas-microsoft-com:vml" xmlns:wp14="http://schemas.microsoft.com/office/word/2010/wordprocessingDrawing" xmlns:wp="http://schemas.openxmlformats.org/drawingml/2006/wordprocessingDrawing" xmlns:w10="urn:schemas-microsoft-com:office:word" xmlns:w="http://schemas.openxmlformats.org/wordprocessingml/2006/main" xmlns:w14="http://schemas.microsoft.com/office/word/2010/wordml" xmlns:w15="http://schemas.microsoft.com/office/word/2012/wordml" xmlns:w16cex="http://schemas.microsoft.com/office/word/2018/wordml/cex" xmlns:w16cid="http://schemas.microsoft.com/office/word/2016/wordml/cid" xmlns:w16="http://schemas.microsoft.com/office/word/2018/wordml" xmlns:w16sdtdh="http://schemas.microsoft.com/office/word/2020/wordml/sdtdatahash" xmlns:w16se="http://schemas.microsoft.com/office/word/2015/wordml/symex" xmlns:wpg="http://schemas.microsoft.com/office/word/2010/wordprocessingGroup" xmlns:wpi="http://schemas.microsoft.com/office/word/2010/wordprocessingInk" xmlns:wne="http://schemas.microsoft.com/office/word/2006/wordml" xmlns:wps="http://schemas.microsoft.com/office/word/2010/wordprocessingShape" mc:Ignorable="w14 w15 w16se w16cid w16 w16cex w16sdtdh wp14">
   <w16cid:commentId w16cid:paraId="627762CA" w16cid:durableId="24919F55"/>
   <w16cid:commentId w16cid:paraId="5BFEA2A4" w16cid:durableId="24919F62"/>
-  <w16cid:commentId w16cid:paraId="14D249D3" w16cid:durableId="24919F6D"/>
-  <w16cid:commentId w16cid:paraId="17C150CF" w16cid:durableId="24919F7D"/>
-  <w16cid:commentId w16cid:paraId="00AB154A" w16cid:durableId="24919F97"/>
-  <w16cid:commentId w16cid:paraId="6A338B00" w16cid:durableId="24919FA2"/>
+  <w16cid:commentId w16cid:paraId="593EE469" w16cid:durableId="292ABF99"/>
+  <w16cid:commentId w16cid:paraId="5CCD7931" w16cid:durableId="292ABF98"/>
+  <w16cid:commentId w16cid:paraId="51AF3FF7" w16cid:durableId="292ABF97"/>
   <w16cid:commentId w16cid:paraId="2FC584A4" w16cid:durableId="24919FBD"/>
   <w16cid:commentId w16cid:paraId="19658FC3" w16cid:durableId="24919FC4"/>
   <w16cid:commentId w16cid:paraId="3AFDC1AA" w16cid:durableId="24919FCF"/>
@@ -5487,8 +6518,7 @@
   <w:style w:type="character" w:styleId="Emphasis">
     <w:name w:val="Emphasis"/>
     <w:basedOn w:val="DefaultParagraphFont"/>
-    <w:uiPriority w:val="99"/>
-    <w:semiHidden/>
+    <w:uiPriority w:val="20"/>
     <w:qFormat/>
     <w:rsid w:val="006B3815"/>
     <w:rPr>

</xml_diff>